<commit_message>
Memoria actualizada y consultas modificadas
</commit_message>
<xml_diff>
--- a/Trabajo/Semántico/Memoria_679155_679184.docx
+++ b/Trabajo/Semántico/Memoria_679155_679184.docx
@@ -1,13 +1,12 @@
 
 <file path=word/document.xml><?xml version="1.0" encoding="utf-8"?>
-<w:document xmlns:wpc="http://schemas.microsoft.com/office/word/2010/wordprocessingCanvas" xmlns:mo="http://schemas.microsoft.com/office/mac/office/2008/main" xmlns:mc="http://schemas.openxmlformats.org/markup-compatibility/2006" xmlns:mv="urn:schemas-microsoft-com:mac:vml" xmlns:o="urn:schemas-microsoft-com:office:office" xmlns:r="http://schemas.openxmlformats.org/officeDocument/2006/relationships" xmlns:m="http://schemas.openxmlformats.org/officeDocument/2006/math" xmlns:v="urn:schemas-microsoft-com:vml" xmlns:wp14="http://schemas.microsoft.com/office/word/2010/wordprocessingDrawing" xmlns:wp="http://schemas.openxmlformats.org/drawingml/2006/wordprocessingDrawing" xmlns:w10="urn:schemas-microsoft-com:office:word" xmlns:w="http://schemas.openxmlformats.org/wordprocessingml/2006/main" xmlns:w14="http://schemas.microsoft.com/office/word/2010/wordml" xmlns:w15="http://schemas.microsoft.com/office/word/2012/wordml" xmlns:wpg="http://schemas.microsoft.com/office/word/2010/wordprocessingGroup" xmlns:wpi="http://schemas.microsoft.com/office/word/2010/wordprocessingInk" xmlns:wne="http://schemas.microsoft.com/office/word/2006/wordml" xmlns:wps="http://schemas.microsoft.com/office/word/2010/wordprocessingShape" mc:Ignorable="w14 w15 wp14">
+<w:document xmlns:wpc="http://schemas.microsoft.com/office/word/2010/wordprocessingCanvas" xmlns:mc="http://schemas.openxmlformats.org/markup-compatibility/2006" xmlns:o="urn:schemas-microsoft-com:office:office" xmlns:r="http://schemas.openxmlformats.org/officeDocument/2006/relationships" xmlns:m="http://schemas.openxmlformats.org/officeDocument/2006/math" xmlns:v="urn:schemas-microsoft-com:vml" xmlns:wp14="http://schemas.microsoft.com/office/word/2010/wordprocessingDrawing" xmlns:wp="http://schemas.openxmlformats.org/drawingml/2006/wordprocessingDrawing" xmlns:w10="urn:schemas-microsoft-com:office:word" xmlns:w="http://schemas.openxmlformats.org/wordprocessingml/2006/main" xmlns:w14="http://schemas.microsoft.com/office/word/2010/wordml" xmlns:wpg="http://schemas.microsoft.com/office/word/2010/wordprocessingGroup" xmlns:wpi="http://schemas.microsoft.com/office/word/2010/wordprocessingInk" xmlns:wne="http://schemas.microsoft.com/office/word/2006/wordml" xmlns:wps="http://schemas.microsoft.com/office/word/2010/wordprocessingShape" mc:Ignorable="w14 wp14">
   <w:background w:color="FFFFFF"/>
   <w:body>
     <w:p>
       <w:r>
         <w:rPr>
           <w:noProof/>
-          <w:lang w:val="es-ES_tradnl" w:eastAsia="es-ES_tradnl"/>
         </w:rPr>
         <mc:AlternateContent>
           <mc:Choice Requires="wpg">
@@ -632,7 +631,7 @@
               </wp:inline>
             </w:drawing>
           </mc:Choice>
-          <mc:Fallback>
+          <mc:Fallback xmlns:mo="http://schemas.microsoft.com/office/mac/office/2008/main" xmlns:mv="urn:schemas-microsoft-com:mac:vml" xmlns:w15="http://schemas.microsoft.com/office/word/2012/wordml">
             <w:pict>
               <v:group w14:anchorId="7CDAFA70" id="2 Grupo" o:spid="_x0000_s1026" style="width:617.25pt;height:608.75pt;mso-position-horizontal-relative:char;mso-position-vertical-relative:line" coordorigin="1393447,-46840" coordsize="7838435,7606840" o:gfxdata="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">
                 <v:group id="1 Grupo" o:spid="_x0000_s1027" style="position:absolute;left:1393447;top:-46840;width:7838435;height:7606840" coordorigin="-105,2219" coordsize="12345,12180" o:gfxdata="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">
@@ -1282,8 +1281,614 @@
       <w:r>
         <w:rPr>
           <w:rFonts w:ascii="Arial" w:eastAsia="Arial" w:hAnsi="Arial" w:cs="Arial"/>
-        </w:rPr>
-        <w:t>// Ejemplo de consulta.</w:t>
+          <w:noProof/>
+        </w:rPr>
+        <mc:AlternateContent>
+          <mc:Choice Requires="wps">
+            <w:drawing>
+              <wp:anchor distT="0" distB="0" distL="114300" distR="114300" simplePos="0" relativeHeight="251659264" behindDoc="0" locked="0" layoutInCell="1" allowOverlap="1" wp14:anchorId="2859A32B" wp14:editId="274D7D40">
+                <wp:simplePos x="0" y="0"/>
+                <wp:positionH relativeFrom="column">
+                  <wp:align>center</wp:align>
+                </wp:positionH>
+                <wp:positionV relativeFrom="paragraph">
+                  <wp:posOffset>0</wp:posOffset>
+                </wp:positionV>
+                <wp:extent cx="3623945" cy="1403985"/>
+                <wp:effectExtent l="0" t="0" r="14605" b="23495"/>
+                <wp:wrapNone/>
+                <wp:docPr id="307" name="Cuadro de texto 2"/>
+                <wp:cNvGraphicFramePr>
+                  <a:graphicFrameLocks xmlns:a="http://schemas.openxmlformats.org/drawingml/2006/main"/>
+                </wp:cNvGraphicFramePr>
+                <a:graphic xmlns:a="http://schemas.openxmlformats.org/drawingml/2006/main">
+                  <a:graphicData uri="http://schemas.microsoft.com/office/word/2010/wordprocessingShape">
+                    <wps:wsp>
+                      <wps:cNvSpPr txBox="1">
+                        <a:spLocks noChangeArrowheads="1"/>
+                      </wps:cNvSpPr>
+                      <wps:spPr bwMode="auto">
+                        <a:xfrm>
+                          <a:off x="0" y="0"/>
+                          <a:ext cx="3623945" cy="1403985"/>
+                        </a:xfrm>
+                        <a:prstGeom prst="rect">
+                          <a:avLst/>
+                        </a:prstGeom>
+                        <a:solidFill>
+                          <a:srgbClr val="FFFFFF"/>
+                        </a:solidFill>
+                        <a:ln w="9525">
+                          <a:solidFill>
+                            <a:srgbClr val="000000"/>
+                          </a:solidFill>
+                          <a:miter lim="800000"/>
+                          <a:headEnd/>
+                          <a:tailEnd/>
+                        </a:ln>
+                      </wps:spPr>
+                      <wps:txbx>
+                        <w:txbxContent>
+                          <w:p>
+                            <w:pPr>
+                              <w:rPr>
+                                <w:rFonts w:ascii="Consolas" w:hAnsi="Consolas" w:cs="Consolas"/>
+                                <w:color w:val="auto"/>
+                                <w:sz w:val="20"/>
+                                <w:szCs w:val="20"/>
+                              </w:rPr>
+                            </w:pPr>
+                            <w:r>
+                              <w:rPr>
+                                <w:rFonts w:ascii="Consolas" w:hAnsi="Consolas" w:cs="Consolas"/>
+                                <w:color w:val="auto"/>
+                                <w:sz w:val="20"/>
+                                <w:szCs w:val="20"/>
+                              </w:rPr>
+                              <w:t>SELECT ?doc WHERE</w:t>
+                            </w:r>
+                            <w:r>
+                              <w:rPr>
+                                <w:rFonts w:ascii="Consolas" w:hAnsi="Consolas" w:cs="Consolas"/>
+                                <w:color w:val="auto"/>
+                                <w:sz w:val="20"/>
+                                <w:szCs w:val="20"/>
+                              </w:rPr>
+                              <w:t xml:space="preserve"> {</w:t>
+                            </w:r>
+                            <w:r>
+                              <w:rPr>
+                                <w:rFonts w:ascii="Consolas" w:hAnsi="Consolas" w:cs="Consolas"/>
+                                <w:color w:val="auto"/>
+                                <w:sz w:val="20"/>
+                                <w:szCs w:val="20"/>
+                              </w:rPr>
+                              <w:tab/>
+                            </w:r>
+                            <w:r>
+                              <w:rPr>
+                                <w:rFonts w:ascii="Consolas" w:hAnsi="Consolas" w:cs="Consolas"/>
+                                <w:color w:val="auto"/>
+                                <w:sz w:val="20"/>
+                                <w:szCs w:val="20"/>
+                              </w:rPr>
+                              <w:tab/>
+                            </w:r>
+                            <w:r>
+                              <w:rPr>
+                                <w:rFonts w:ascii="Consolas" w:hAnsi="Consolas" w:cs="Consolas"/>
+                                <w:color w:val="auto"/>
+                                <w:sz w:val="20"/>
+                                <w:szCs w:val="20"/>
+                              </w:rPr>
+                              <w:tab/>
+                            </w:r>
+                            <w:r>
+                              <w:rPr>
+                                <w:rFonts w:ascii="Consolas" w:hAnsi="Consolas" w:cs="Consolas"/>
+                                <w:color w:val="auto"/>
+                                <w:sz w:val="20"/>
+                                <w:szCs w:val="20"/>
+                              </w:rPr>
+                              <w:tab/>
+                            </w:r>
+                            <w:r>
+                              <w:rPr>
+                                <w:rFonts w:ascii="Consolas" w:hAnsi="Consolas" w:cs="Consolas"/>
+                                <w:color w:val="auto"/>
+                                <w:sz w:val="20"/>
+                                <w:szCs w:val="20"/>
+                              </w:rPr>
+                              <w:tab/>
+                            </w:r>
+                            <w:r>
+                              <w:rPr>
+                                <w:rFonts w:ascii="Consolas" w:hAnsi="Consolas" w:cs="Consolas"/>
+                                <w:color w:val="auto"/>
+                                <w:sz w:val="20"/>
+                                <w:szCs w:val="20"/>
+                              </w:rPr>
+                              <w:t xml:space="preserve">?doc rdf:fecha ?n3} </w:t>
+                            </w:r>
+                            <w:r>
+                              <w:rPr>
+                                <w:rFonts w:ascii="Consolas" w:hAnsi="Consolas" w:cs="Consolas"/>
+                                <w:color w:val="auto"/>
+                                <w:sz w:val="20"/>
+                                <w:szCs w:val="20"/>
+                              </w:rPr>
+                              <w:tab/>
+                            </w:r>
+                            <w:r>
+                              <w:rPr>
+                                <w:rFonts w:ascii="Consolas" w:hAnsi="Consolas" w:cs="Consolas"/>
+                                <w:color w:val="auto"/>
+                                <w:sz w:val="20"/>
+                                <w:szCs w:val="20"/>
+                              </w:rPr>
+                              <w:tab/>
+                            </w:r>
+                            <w:r>
+                              <w:rPr>
+                                <w:rFonts w:ascii="Consolas" w:hAnsi="Consolas" w:cs="Consolas"/>
+                                <w:color w:val="auto"/>
+                                <w:sz w:val="20"/>
+                                <w:szCs w:val="20"/>
+                              </w:rPr>
+                              <w:tab/>
+                            </w:r>
+                            <w:r>
+                              <w:rPr>
+                                <w:rFonts w:ascii="Consolas" w:hAnsi="Consolas" w:cs="Consolas"/>
+                                <w:color w:val="auto"/>
+                                <w:sz w:val="20"/>
+                                <w:szCs w:val="20"/>
+                              </w:rPr>
+                              <w:tab/>
+                            </w:r>
+                            <w:r>
+                              <w:rPr>
+                                <w:rFonts w:ascii="Consolas" w:hAnsi="Consolas" w:cs="Consolas"/>
+                                <w:color w:val="auto"/>
+                                <w:sz w:val="20"/>
+                                <w:szCs w:val="20"/>
+                              </w:rPr>
+                              <w:t xml:space="preserve">filter ((?n3 &gt;= "1980"^^xsd:gYear) </w:t>
+                            </w:r>
+                            <w:r>
+                              <w:rPr>
+                                <w:rFonts w:ascii="Consolas" w:hAnsi="Consolas" w:cs="Consolas"/>
+                                <w:color w:val="auto"/>
+                                <w:sz w:val="20"/>
+                                <w:szCs w:val="20"/>
+                              </w:rPr>
+                              <w:tab/>
+                            </w:r>
+                            <w:r>
+                              <w:rPr>
+                                <w:rFonts w:ascii="Consolas" w:hAnsi="Consolas" w:cs="Consolas"/>
+                                <w:color w:val="auto"/>
+                                <w:sz w:val="20"/>
+                                <w:szCs w:val="20"/>
+                              </w:rPr>
+                              <w:tab/>
+                            </w:r>
+                            <w:r>
+                              <w:rPr>
+                                <w:rFonts w:ascii="Consolas" w:hAnsi="Consolas" w:cs="Consolas"/>
+                                <w:color w:val="auto"/>
+                                <w:sz w:val="20"/>
+                                <w:szCs w:val="20"/>
+                              </w:rPr>
+                              <w:tab/>
+                            </w:r>
+                            <w:r>
+                              <w:rPr>
+                                <w:rFonts w:ascii="Consolas" w:hAnsi="Consolas" w:cs="Consolas"/>
+                                <w:color w:val="auto"/>
+                                <w:sz w:val="20"/>
+                                <w:szCs w:val="20"/>
+                              </w:rPr>
+                              <w:t xml:space="preserve">&amp;&amp; </w:t>
+                            </w:r>
+                            <w:r>
+                              <w:rPr>
+                                <w:rFonts w:ascii="Consolas" w:hAnsi="Consolas" w:cs="Consolas"/>
+                                <w:color w:val="auto"/>
+                                <w:sz w:val="20"/>
+                                <w:szCs w:val="20"/>
+                              </w:rPr>
+                              <w:tab/>
+                            </w:r>
+                            <w:r>
+                              <w:rPr>
+                                <w:rFonts w:ascii="Consolas" w:hAnsi="Consolas" w:cs="Consolas"/>
+                                <w:color w:val="auto"/>
+                                <w:sz w:val="20"/>
+                                <w:szCs w:val="20"/>
+                              </w:rPr>
+                              <w:tab/>
+                            </w:r>
+                            <w:r>
+                              <w:rPr>
+                                <w:rFonts w:ascii="Consolas" w:hAnsi="Consolas" w:cs="Consolas"/>
+                                <w:color w:val="auto"/>
+                                <w:sz w:val="20"/>
+                                <w:szCs w:val="20"/>
+                              </w:rPr>
+                              <w:tab/>
+                            </w:r>
+                            <w:r>
+                              <w:rPr>
+                                <w:rFonts w:ascii="Consolas" w:hAnsi="Consolas" w:cs="Consolas"/>
+                                <w:color w:val="auto"/>
+                                <w:sz w:val="20"/>
+                                <w:szCs w:val="20"/>
+                              </w:rPr>
+                              <w:tab/>
+                            </w:r>
+                            <w:r>
+                              <w:rPr>
+                                <w:rFonts w:ascii="Consolas" w:hAnsi="Consolas" w:cs="Consolas"/>
+                                <w:color w:val="auto"/>
+                                <w:sz w:val="20"/>
+                                <w:szCs w:val="20"/>
+                              </w:rPr>
+                              <w:tab/>
+                            </w:r>
+                            <w:r>
+                              <w:rPr>
+                                <w:rFonts w:ascii="Consolas" w:hAnsi="Consolas" w:cs="Consolas"/>
+                                <w:color w:val="auto"/>
+                                <w:sz w:val="20"/>
+                                <w:szCs w:val="20"/>
+                              </w:rPr>
+                              <w:tab/>
+                            </w:r>
+                            <w:r>
+                              <w:rPr>
+                                <w:rFonts w:ascii="Consolas" w:hAnsi="Consolas" w:cs="Consolas"/>
+                                <w:color w:val="auto"/>
+                                <w:sz w:val="20"/>
+                                <w:szCs w:val="20"/>
+                              </w:rPr>
+                              <w:tab/>
+                              <w:t xml:space="preserve"> </w:t>
+                            </w:r>
+                            <w:r>
+                              <w:rPr>
+                                <w:rFonts w:ascii="Consolas" w:hAnsi="Consolas" w:cs="Consolas"/>
+                                <w:color w:val="auto"/>
+                                <w:sz w:val="20"/>
+                                <w:szCs w:val="20"/>
+                              </w:rPr>
+                              <w:t>(?n3 &lt;= "1990"^^xsd:gYear))</w:t>
+                            </w:r>
+                            <w:r>
+                              <w:rPr>
+                                <w:rFonts w:ascii="Consolas" w:hAnsi="Consolas" w:cs="Consolas"/>
+                                <w:color w:val="auto"/>
+                                <w:sz w:val="20"/>
+                                <w:szCs w:val="20"/>
+                              </w:rPr>
+                              <w:tab/>
+                            </w:r>
+                            <w:r>
+                              <w:rPr>
+                                <w:rFonts w:ascii="Consolas" w:hAnsi="Consolas" w:cs="Consolas"/>
+                                <w:color w:val="auto"/>
+                                <w:sz w:val="20"/>
+                                <w:szCs w:val="20"/>
+                              </w:rPr>
+                              <w:tab/>
+                            </w:r>
+                            <w:r>
+                              <w:rPr>
+                                <w:rFonts w:ascii="Consolas" w:hAnsi="Consolas" w:cs="Consolas"/>
+                                <w:color w:val="auto"/>
+                                <w:sz w:val="20"/>
+                                <w:szCs w:val="20"/>
+                              </w:rPr>
+                              <w:t>}</w:t>
+                            </w:r>
+                          </w:p>
+                        </w:txbxContent>
+                      </wps:txbx>
+                      <wps:bodyPr rot="0" vert="horz" wrap="square" lIns="91440" tIns="45720" rIns="91440" bIns="45720" anchor="t" anchorCtr="0">
+                        <a:spAutoFit/>
+                      </wps:bodyPr>
+                    </wps:wsp>
+                  </a:graphicData>
+                </a:graphic>
+                <wp14:sizeRelH relativeFrom="margin">
+                  <wp14:pctWidth>0</wp14:pctWidth>
+                </wp14:sizeRelH>
+                <wp14:sizeRelV relativeFrom="margin">
+                  <wp14:pctHeight>20000</wp14:pctHeight>
+                </wp14:sizeRelV>
+              </wp:anchor>
+            </w:drawing>
+          </mc:Choice>
+          <mc:Fallback>
+            <w:pict>
+              <v:shapetype id="_x0000_t202" coordsize="21600,21600" o:spt="202" path="m,l,21600r21600,l21600,xe">
+                <v:stroke joinstyle="miter"/>
+                <v:path gradientshapeok="t" o:connecttype="rect"/>
+              </v:shapetype>
+              <v:shape id="Cuadro de texto 2" o:spid="_x0000_s1042" type="#_x0000_t202" style="position:absolute;left:0;text-align:left;margin-left:0;margin-top:0;width:285.35pt;height:110.55pt;z-index:251659264;visibility:visible;mso-wrap-style:square;mso-width-percent:0;mso-height-percent:200;mso-wrap-distance-left:9pt;mso-wrap-distance-top:0;mso-wrap-distance-right:9pt;mso-wrap-distance-bottom:0;mso-position-horizontal:center;mso-position-horizontal-relative:text;mso-position-vertical:absolute;mso-position-vertical-relative:text;mso-width-percent:0;mso-height-percent:200;mso-width-relative:margin;mso-height-relative:margin;v-text-anchor:top" o:gfxdata="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">
+                <v:textbox style="mso-fit-shape-to-text:t">
+                  <w:txbxContent>
+                    <w:p>
+                      <w:pPr>
+                        <w:rPr>
+                          <w:rFonts w:ascii="Consolas" w:hAnsi="Consolas" w:cs="Consolas"/>
+                          <w:color w:val="auto"/>
+                          <w:sz w:val="20"/>
+                          <w:szCs w:val="20"/>
+                        </w:rPr>
+                      </w:pPr>
+                      <w:r>
+                        <w:rPr>
+                          <w:rFonts w:ascii="Consolas" w:hAnsi="Consolas" w:cs="Consolas"/>
+                          <w:color w:val="auto"/>
+                          <w:sz w:val="20"/>
+                          <w:szCs w:val="20"/>
+                        </w:rPr>
+                        <w:t>SELECT ?doc WHERE</w:t>
+                      </w:r>
+                      <w:r>
+                        <w:rPr>
+                          <w:rFonts w:ascii="Consolas" w:hAnsi="Consolas" w:cs="Consolas"/>
+                          <w:color w:val="auto"/>
+                          <w:sz w:val="20"/>
+                          <w:szCs w:val="20"/>
+                        </w:rPr>
+                        <w:t xml:space="preserve"> {</w:t>
+                      </w:r>
+                      <w:r>
+                        <w:rPr>
+                          <w:rFonts w:ascii="Consolas" w:hAnsi="Consolas" w:cs="Consolas"/>
+                          <w:color w:val="auto"/>
+                          <w:sz w:val="20"/>
+                          <w:szCs w:val="20"/>
+                        </w:rPr>
+                        <w:tab/>
+                      </w:r>
+                      <w:r>
+                        <w:rPr>
+                          <w:rFonts w:ascii="Consolas" w:hAnsi="Consolas" w:cs="Consolas"/>
+                          <w:color w:val="auto"/>
+                          <w:sz w:val="20"/>
+                          <w:szCs w:val="20"/>
+                        </w:rPr>
+                        <w:tab/>
+                      </w:r>
+                      <w:r>
+                        <w:rPr>
+                          <w:rFonts w:ascii="Consolas" w:hAnsi="Consolas" w:cs="Consolas"/>
+                          <w:color w:val="auto"/>
+                          <w:sz w:val="20"/>
+                          <w:szCs w:val="20"/>
+                        </w:rPr>
+                        <w:tab/>
+                      </w:r>
+                      <w:r>
+                        <w:rPr>
+                          <w:rFonts w:ascii="Consolas" w:hAnsi="Consolas" w:cs="Consolas"/>
+                          <w:color w:val="auto"/>
+                          <w:sz w:val="20"/>
+                          <w:szCs w:val="20"/>
+                        </w:rPr>
+                        <w:tab/>
+                      </w:r>
+                      <w:r>
+                        <w:rPr>
+                          <w:rFonts w:ascii="Consolas" w:hAnsi="Consolas" w:cs="Consolas"/>
+                          <w:color w:val="auto"/>
+                          <w:sz w:val="20"/>
+                          <w:szCs w:val="20"/>
+                        </w:rPr>
+                        <w:tab/>
+                      </w:r>
+                      <w:r>
+                        <w:rPr>
+                          <w:rFonts w:ascii="Consolas" w:hAnsi="Consolas" w:cs="Consolas"/>
+                          <w:color w:val="auto"/>
+                          <w:sz w:val="20"/>
+                          <w:szCs w:val="20"/>
+                        </w:rPr>
+                        <w:t xml:space="preserve">?doc rdf:fecha ?n3} </w:t>
+                      </w:r>
+                      <w:r>
+                        <w:rPr>
+                          <w:rFonts w:ascii="Consolas" w:hAnsi="Consolas" w:cs="Consolas"/>
+                          <w:color w:val="auto"/>
+                          <w:sz w:val="20"/>
+                          <w:szCs w:val="20"/>
+                        </w:rPr>
+                        <w:tab/>
+                      </w:r>
+                      <w:r>
+                        <w:rPr>
+                          <w:rFonts w:ascii="Consolas" w:hAnsi="Consolas" w:cs="Consolas"/>
+                          <w:color w:val="auto"/>
+                          <w:sz w:val="20"/>
+                          <w:szCs w:val="20"/>
+                        </w:rPr>
+                        <w:tab/>
+                      </w:r>
+                      <w:r>
+                        <w:rPr>
+                          <w:rFonts w:ascii="Consolas" w:hAnsi="Consolas" w:cs="Consolas"/>
+                          <w:color w:val="auto"/>
+                          <w:sz w:val="20"/>
+                          <w:szCs w:val="20"/>
+                        </w:rPr>
+                        <w:tab/>
+                      </w:r>
+                      <w:r>
+                        <w:rPr>
+                          <w:rFonts w:ascii="Consolas" w:hAnsi="Consolas" w:cs="Consolas"/>
+                          <w:color w:val="auto"/>
+                          <w:sz w:val="20"/>
+                          <w:szCs w:val="20"/>
+                        </w:rPr>
+                        <w:tab/>
+                      </w:r>
+                      <w:r>
+                        <w:rPr>
+                          <w:rFonts w:ascii="Consolas" w:hAnsi="Consolas" w:cs="Consolas"/>
+                          <w:color w:val="auto"/>
+                          <w:sz w:val="20"/>
+                          <w:szCs w:val="20"/>
+                        </w:rPr>
+                        <w:t xml:space="preserve">filter ((?n3 &gt;= "1980"^^xsd:gYear) </w:t>
+                      </w:r>
+                      <w:r>
+                        <w:rPr>
+                          <w:rFonts w:ascii="Consolas" w:hAnsi="Consolas" w:cs="Consolas"/>
+                          <w:color w:val="auto"/>
+                          <w:sz w:val="20"/>
+                          <w:szCs w:val="20"/>
+                        </w:rPr>
+                        <w:tab/>
+                      </w:r>
+                      <w:r>
+                        <w:rPr>
+                          <w:rFonts w:ascii="Consolas" w:hAnsi="Consolas" w:cs="Consolas"/>
+                          <w:color w:val="auto"/>
+                          <w:sz w:val="20"/>
+                          <w:szCs w:val="20"/>
+                        </w:rPr>
+                        <w:tab/>
+                      </w:r>
+                      <w:r>
+                        <w:rPr>
+                          <w:rFonts w:ascii="Consolas" w:hAnsi="Consolas" w:cs="Consolas"/>
+                          <w:color w:val="auto"/>
+                          <w:sz w:val="20"/>
+                          <w:szCs w:val="20"/>
+                        </w:rPr>
+                        <w:tab/>
+                      </w:r>
+                      <w:r>
+                        <w:rPr>
+                          <w:rFonts w:ascii="Consolas" w:hAnsi="Consolas" w:cs="Consolas"/>
+                          <w:color w:val="auto"/>
+                          <w:sz w:val="20"/>
+                          <w:szCs w:val="20"/>
+                        </w:rPr>
+                        <w:t xml:space="preserve">&amp;&amp; </w:t>
+                      </w:r>
+                      <w:r>
+                        <w:rPr>
+                          <w:rFonts w:ascii="Consolas" w:hAnsi="Consolas" w:cs="Consolas"/>
+                          <w:color w:val="auto"/>
+                          <w:sz w:val="20"/>
+                          <w:szCs w:val="20"/>
+                        </w:rPr>
+                        <w:tab/>
+                      </w:r>
+                      <w:r>
+                        <w:rPr>
+                          <w:rFonts w:ascii="Consolas" w:hAnsi="Consolas" w:cs="Consolas"/>
+                          <w:color w:val="auto"/>
+                          <w:sz w:val="20"/>
+                          <w:szCs w:val="20"/>
+                        </w:rPr>
+                        <w:tab/>
+                      </w:r>
+                      <w:r>
+                        <w:rPr>
+                          <w:rFonts w:ascii="Consolas" w:hAnsi="Consolas" w:cs="Consolas"/>
+                          <w:color w:val="auto"/>
+                          <w:sz w:val="20"/>
+                          <w:szCs w:val="20"/>
+                        </w:rPr>
+                        <w:tab/>
+                      </w:r>
+                      <w:r>
+                        <w:rPr>
+                          <w:rFonts w:ascii="Consolas" w:hAnsi="Consolas" w:cs="Consolas"/>
+                          <w:color w:val="auto"/>
+                          <w:sz w:val="20"/>
+                          <w:szCs w:val="20"/>
+                        </w:rPr>
+                        <w:tab/>
+                      </w:r>
+                      <w:r>
+                        <w:rPr>
+                          <w:rFonts w:ascii="Consolas" w:hAnsi="Consolas" w:cs="Consolas"/>
+                          <w:color w:val="auto"/>
+                          <w:sz w:val="20"/>
+                          <w:szCs w:val="20"/>
+                        </w:rPr>
+                        <w:tab/>
+                      </w:r>
+                      <w:r>
+                        <w:rPr>
+                          <w:rFonts w:ascii="Consolas" w:hAnsi="Consolas" w:cs="Consolas"/>
+                          <w:color w:val="auto"/>
+                          <w:sz w:val="20"/>
+                          <w:szCs w:val="20"/>
+                        </w:rPr>
+                        <w:tab/>
+                      </w:r>
+                      <w:r>
+                        <w:rPr>
+                          <w:rFonts w:ascii="Consolas" w:hAnsi="Consolas" w:cs="Consolas"/>
+                          <w:color w:val="auto"/>
+                          <w:sz w:val="20"/>
+                          <w:szCs w:val="20"/>
+                        </w:rPr>
+                        <w:tab/>
+                        <w:t xml:space="preserve"> </w:t>
+                      </w:r>
+                      <w:bookmarkStart w:id="3" w:name="_GoBack"/>
+                      <w:bookmarkEnd w:id="3"/>
+                      <w:r>
+                        <w:rPr>
+                          <w:rFonts w:ascii="Consolas" w:hAnsi="Consolas" w:cs="Consolas"/>
+                          <w:color w:val="auto"/>
+                          <w:sz w:val="20"/>
+                          <w:szCs w:val="20"/>
+                        </w:rPr>
+                        <w:t>(?n3 &lt;= "1990"^^xsd:gYear))</w:t>
+                      </w:r>
+                      <w:r>
+                        <w:rPr>
+                          <w:rFonts w:ascii="Consolas" w:hAnsi="Consolas" w:cs="Consolas"/>
+                          <w:color w:val="auto"/>
+                          <w:sz w:val="20"/>
+                          <w:szCs w:val="20"/>
+                        </w:rPr>
+                        <w:tab/>
+                      </w:r>
+                      <w:r>
+                        <w:rPr>
+                          <w:rFonts w:ascii="Consolas" w:hAnsi="Consolas" w:cs="Consolas"/>
+                          <w:color w:val="auto"/>
+                          <w:sz w:val="20"/>
+                          <w:szCs w:val="20"/>
+                        </w:rPr>
+                        <w:tab/>
+                      </w:r>
+                      <w:r>
+                        <w:rPr>
+                          <w:rFonts w:ascii="Consolas" w:hAnsi="Consolas" w:cs="Consolas"/>
+                          <w:color w:val="auto"/>
+                          <w:sz w:val="20"/>
+                          <w:szCs w:val="20"/>
+                        </w:rPr>
+                        <w:t>}</w:t>
+                      </w:r>
+                    </w:p>
+                  </w:txbxContent>
+                </v:textbox>
+              </v:shape>
+            </w:pict>
+          </mc:Fallback>
+        </mc:AlternateContent>
       </w:r>
     </w:p>
     <w:p>
@@ -1295,13 +1900,43 @@
           <w:szCs w:val="28"/>
         </w:rPr>
       </w:pPr>
-      <w:r>
+    </w:p>
+    <w:p>
+      <w:pPr>
         <w:rPr>
           <w:rFonts w:ascii="Arial" w:eastAsia="Arial" w:hAnsi="Arial" w:cs="Arial"/>
           <w:b/>
           <w:sz w:val="28"/>
           <w:szCs w:val="28"/>
         </w:rPr>
+      </w:pPr>
+    </w:p>
+    <w:p>
+      <w:pPr>
+        <w:rPr>
+          <w:rFonts w:ascii="Arial" w:eastAsia="Arial" w:hAnsi="Arial" w:cs="Arial"/>
+          <w:b/>
+          <w:sz w:val="28"/>
+          <w:szCs w:val="28"/>
+        </w:rPr>
+      </w:pPr>
+    </w:p>
+    <w:p>
+      <w:pPr>
+        <w:rPr>
+          <w:rFonts w:ascii="Arial" w:eastAsia="Arial" w:hAnsi="Arial" w:cs="Arial"/>
+          <w:b/>
+          <w:sz w:val="28"/>
+          <w:szCs w:val="28"/>
+        </w:rPr>
+      </w:pPr>
+      <w:r>
+        <w:rPr>
+          <w:rFonts w:ascii="Arial" w:eastAsia="Arial" w:hAnsi="Arial" w:cs="Arial"/>
+          <w:b/>
+          <w:sz w:val="28"/>
+          <w:szCs w:val="28"/>
+        </w:rPr>
         <w:t>BUSCADOR</w:t>
       </w:r>
     </w:p>
@@ -1376,8 +2011,6 @@
         </w:rPr>
         <w:t>anteriormente se genera con el texto en SPARQL de la consulta que leemos del fichero, y se le pasa junto con el modelo al objeto “QueryExecution” que realiza la consulta y devuelve un iterador con los resultados. Los textos obtenidos se van guardando con el formato especificado en el fichero de salida y se repite el mismo proceso para todas las consultas, consiguiendo de este modo aplicar el lenguaje SPARQL de nuestras consultas sobre el modelo diseñado por nosotros.</w:t>
       </w:r>
-      <w:bookmarkStart w:id="2" w:name="_GoBack"/>
-      <w:bookmarkEnd w:id="2"/>
     </w:p>
     <w:p>
       <w:pPr>
@@ -1447,6 +2080,12 @@
                 <w:rFonts w:ascii="Arial" w:hAnsi="Arial" w:cs="Arial"/>
               </w:rPr>
             </w:pPr>
+            <w:r>
+              <w:rPr>
+                <w:rFonts w:ascii="Arial" w:hAnsi="Arial" w:cs="Arial"/>
+              </w:rPr>
+              <w:t>zaguan.unizar.es:13328</w:t>
+            </w:r>
           </w:p>
         </w:tc>
       </w:tr>
@@ -1461,6 +2100,12 @@
                 <w:rFonts w:ascii="Arial" w:hAnsi="Arial" w:cs="Arial"/>
               </w:rPr>
             </w:pPr>
+            <w:r>
+              <w:rPr>
+                <w:rFonts w:ascii="Arial" w:hAnsi="Arial" w:cs="Arial"/>
+              </w:rPr>
+              <w:t>zaguan.unizar.es:32259</w:t>
+            </w:r>
           </w:p>
         </w:tc>
       </w:tr>
@@ -1475,6 +2120,12 @@
                 <w:rFonts w:ascii="Arial" w:hAnsi="Arial" w:cs="Arial"/>
               </w:rPr>
             </w:pPr>
+            <w:r>
+              <w:rPr>
+                <w:rFonts w:ascii="Arial" w:hAnsi="Arial" w:cs="Arial"/>
+              </w:rPr>
+              <w:t>zaguan.unizar.es:32313</w:t>
+            </w:r>
           </w:p>
         </w:tc>
       </w:tr>
@@ -1489,6 +2140,12 @@
                 <w:rFonts w:ascii="Arial" w:hAnsi="Arial" w:cs="Arial"/>
               </w:rPr>
             </w:pPr>
+            <w:r>
+              <w:rPr>
+                <w:rFonts w:ascii="Arial" w:hAnsi="Arial" w:cs="Arial"/>
+              </w:rPr>
+              <w:t>zaguan.unizar.es:47145</w:t>
+            </w:r>
           </w:p>
         </w:tc>
       </w:tr>
@@ -1503,6 +2160,12 @@
                 <w:rFonts w:ascii="Arial" w:hAnsi="Arial" w:cs="Arial"/>
               </w:rPr>
             </w:pPr>
+            <w:r>
+              <w:rPr>
+                <w:rFonts w:ascii="Arial" w:hAnsi="Arial" w:cs="Arial"/>
+              </w:rPr>
+              <w:t>zaguan.unizar.es:13238</w:t>
+            </w:r>
           </w:p>
         </w:tc>
       </w:tr>
@@ -1525,7 +2188,50 @@
         <w:rPr>
           <w:rFonts w:ascii="Arial" w:hAnsi="Arial" w:cs="Arial"/>
         </w:rPr>
-        <w:t xml:space="preserve">Como se puede ver, </w:t>
+        <w:lastRenderedPageBreak/>
+        <w:t>Como se puede ver</w:t>
+      </w:r>
+      <w:r>
+        <w:rPr>
+          <w:rFonts w:ascii="Arial" w:hAnsi="Arial" w:cs="Arial"/>
+        </w:rPr>
+        <w:t xml:space="preserve"> en los primeros documentos devuetos</w:t>
+      </w:r>
+      <w:r>
+        <w:rPr>
+          <w:rFonts w:ascii="Arial" w:hAnsi="Arial" w:cs="Arial"/>
+        </w:rPr>
+        <w:t xml:space="preserve">, </w:t>
+      </w:r>
+      <w:r>
+        <w:rPr>
+          <w:rFonts w:ascii="Arial" w:hAnsi="Arial" w:cs="Arial"/>
+        </w:rPr>
+        <w:t>l</w:t>
+      </w:r>
+      <w:r>
+        <w:rPr>
+          <w:rFonts w:ascii="Arial" w:hAnsi="Arial" w:cs="Arial"/>
+        </w:rPr>
+        <w:t>os resultados de la consulta son bastante buenos. Los tres primero</w:t>
+      </w:r>
+      <w:r>
+        <w:rPr>
+          <w:rFonts w:ascii="Arial" w:hAnsi="Arial" w:cs="Arial"/>
+        </w:rPr>
+        <w:t>s</w:t>
+      </w:r>
+      <w:r>
+        <w:rPr>
+          <w:rFonts w:ascii="Arial" w:hAnsi="Arial" w:cs="Arial"/>
+        </w:rPr>
+        <w:t xml:space="preserve"> documentos tratan del tema consultado</w:t>
+      </w:r>
+      <w:r>
+        <w:rPr>
+          <w:rFonts w:ascii="Arial" w:hAnsi="Arial" w:cs="Arial"/>
+        </w:rPr>
+        <w:t>, dando información sobre la geología de distintas zonas de España. En cuanto a los otros documentos, aunque no tratan precisamente del tema buscado tambien están relacionados con la geología.</w:t>
       </w:r>
     </w:p>
     <w:p>
@@ -1576,6 +2282,18 @@
                 <w:rFonts w:ascii="Arial" w:hAnsi="Arial" w:cs="Arial"/>
               </w:rPr>
             </w:pPr>
+            <w:r>
+              <w:rPr>
+                <w:rFonts w:ascii="Arial" w:hAnsi="Arial" w:cs="Arial"/>
+              </w:rPr>
+              <w:t>zaguan.unizar.es:</w:t>
+            </w:r>
+            <w:r>
+              <w:rPr>
+                <w:rFonts w:ascii="Arial" w:hAnsi="Arial" w:cs="Arial"/>
+              </w:rPr>
+              <w:t>14347</w:t>
+            </w:r>
           </w:p>
         </w:tc>
       </w:tr>
@@ -1590,6 +2308,18 @@
                 <w:rFonts w:ascii="Arial" w:hAnsi="Arial" w:cs="Arial"/>
               </w:rPr>
             </w:pPr>
+            <w:r>
+              <w:rPr>
+                <w:rFonts w:ascii="Arial" w:hAnsi="Arial" w:cs="Arial"/>
+              </w:rPr>
+              <w:t>zaguan.unizar.es:</w:t>
+            </w:r>
+            <w:r>
+              <w:rPr>
+                <w:rFonts w:ascii="Arial" w:hAnsi="Arial" w:cs="Arial"/>
+              </w:rPr>
+              <w:t>31322</w:t>
+            </w:r>
           </w:p>
         </w:tc>
       </w:tr>
@@ -1604,6 +2334,18 @@
                 <w:rFonts w:ascii="Arial" w:hAnsi="Arial" w:cs="Arial"/>
               </w:rPr>
             </w:pPr>
+            <w:r>
+              <w:rPr>
+                <w:rFonts w:ascii="Arial" w:hAnsi="Arial" w:cs="Arial"/>
+              </w:rPr>
+              <w:t>zaguan.unizar.es:</w:t>
+            </w:r>
+            <w:r>
+              <w:rPr>
+                <w:rFonts w:ascii="Arial" w:hAnsi="Arial" w:cs="Arial"/>
+              </w:rPr>
+              <w:t>15396</w:t>
+            </w:r>
           </w:p>
         </w:tc>
       </w:tr>
@@ -1618,6 +2360,18 @@
                 <w:rFonts w:ascii="Arial" w:hAnsi="Arial" w:cs="Arial"/>
               </w:rPr>
             </w:pPr>
+            <w:r>
+              <w:rPr>
+                <w:rFonts w:ascii="Arial" w:hAnsi="Arial" w:cs="Arial"/>
+              </w:rPr>
+              <w:t>zaguan.unizar.es:</w:t>
+            </w:r>
+            <w:r>
+              <w:rPr>
+                <w:rFonts w:ascii="Arial" w:hAnsi="Arial" w:cs="Arial"/>
+              </w:rPr>
+              <w:t>16274</w:t>
+            </w:r>
           </w:p>
         </w:tc>
       </w:tr>
@@ -1632,6 +2386,18 @@
                 <w:rFonts w:ascii="Arial" w:hAnsi="Arial" w:cs="Arial"/>
               </w:rPr>
             </w:pPr>
+            <w:r>
+              <w:rPr>
+                <w:rFonts w:ascii="Arial" w:hAnsi="Arial" w:cs="Arial"/>
+              </w:rPr>
+              <w:t>zaguan.unizar.es:</w:t>
+            </w:r>
+            <w:r>
+              <w:rPr>
+                <w:rFonts w:ascii="Arial" w:hAnsi="Arial" w:cs="Arial"/>
+              </w:rPr>
+              <w:t>47904</w:t>
+            </w:r>
           </w:p>
         </w:tc>
       </w:tr>
@@ -1655,6 +2421,12 @@
           <w:rFonts w:ascii="Arial" w:hAnsi="Arial" w:cs="Arial"/>
         </w:rPr>
         <w:t xml:space="preserve">Los textos obtenidos </w:t>
+      </w:r>
+      <w:r>
+        <w:rPr>
+          <w:rFonts w:ascii="Arial" w:hAnsi="Arial" w:cs="Arial"/>
+        </w:rPr>
+        <w:t>tratan todos sobre enfermedades de distintos tipos. EN el segundo documentos también se encuentran referencias a infecciones. Sin embargo, en los primeros resultados no se han encontrado documentos que coincidadn con las fechas buscadas.</w:t>
       </w:r>
     </w:p>
     <w:p>
@@ -1706,6 +2478,12 @@
                 <w:rFonts w:ascii="Arial" w:hAnsi="Arial" w:cs="Arial"/>
               </w:rPr>
             </w:pPr>
+            <w:r>
+              <w:rPr>
+                <w:rFonts w:ascii="Arial" w:hAnsi="Arial" w:cs="Arial"/>
+              </w:rPr>
+              <w:t>zaguan.unizar.es:12093</w:t>
+            </w:r>
           </w:p>
         </w:tc>
       </w:tr>
@@ -1720,6 +2498,12 @@
                 <w:rFonts w:ascii="Arial" w:hAnsi="Arial" w:cs="Arial"/>
               </w:rPr>
             </w:pPr>
+            <w:r>
+              <w:rPr>
+                <w:rFonts w:ascii="Arial" w:hAnsi="Arial" w:cs="Arial"/>
+              </w:rPr>
+              <w:t>zaguan.unizar.es:6465</w:t>
+            </w:r>
           </w:p>
         </w:tc>
       </w:tr>
@@ -1734,6 +2518,12 @@
                 <w:rFonts w:ascii="Arial" w:hAnsi="Arial" w:cs="Arial"/>
               </w:rPr>
             </w:pPr>
+            <w:r>
+              <w:rPr>
+                <w:rFonts w:ascii="Arial" w:hAnsi="Arial" w:cs="Arial"/>
+              </w:rPr>
+              <w:t>zaguan.unizar.es:13402</w:t>
+            </w:r>
           </w:p>
         </w:tc>
       </w:tr>
@@ -1748,6 +2538,12 @@
                 <w:rFonts w:ascii="Arial" w:hAnsi="Arial" w:cs="Arial"/>
               </w:rPr>
             </w:pPr>
+            <w:r>
+              <w:rPr>
+                <w:rFonts w:ascii="Arial" w:hAnsi="Arial" w:cs="Arial"/>
+              </w:rPr>
+              <w:t>zaguan.unizar.es:47615</w:t>
+            </w:r>
           </w:p>
         </w:tc>
       </w:tr>
@@ -1762,6 +2558,12 @@
                 <w:rFonts w:ascii="Arial" w:hAnsi="Arial" w:cs="Arial"/>
               </w:rPr>
             </w:pPr>
+            <w:r>
+              <w:rPr>
+                <w:rFonts w:ascii="Arial" w:hAnsi="Arial" w:cs="Arial"/>
+              </w:rPr>
+              <w:t>zaguan.unizar.es:31561</w:t>
+            </w:r>
           </w:p>
         </w:tc>
       </w:tr>
@@ -1780,6 +2582,20 @@
           <w:rFonts w:ascii="Arial" w:hAnsi="Arial" w:cs="Arial"/>
         </w:rPr>
       </w:pPr>
+      <w:r>
+        <w:rPr>
+          <w:rFonts w:ascii="Arial" w:hAnsi="Arial" w:cs="Arial"/>
+        </w:rPr>
+        <w:t>En esta ocasión se consigue obtener de forma satisfactoria resultados sobre algoritmos. Sin embargo, no se ha conseguido que todos estos algoritmos traten sobre funciones geométricas.</w:t>
+      </w:r>
+    </w:p>
+    <w:p>
+      <w:pPr>
+        <w:jc w:val="both"/>
+        <w:rPr>
+          <w:rFonts w:ascii="Arial" w:hAnsi="Arial" w:cs="Arial"/>
+        </w:rPr>
+      </w:pPr>
     </w:p>
     <w:p>
       <w:pPr>
@@ -1812,7 +2628,19 @@
         <w:rPr>
           <w:rFonts w:ascii="Arial" w:hAnsi="Arial" w:cs="Arial"/>
         </w:rPr>
-        <w:t xml:space="preserve"> incluido y se consiguen los siguientes documentos en las primeras posiciones:</w:t>
+        <w:t xml:space="preserve"> incluido</w:t>
+      </w:r>
+      <w:r>
+        <w:rPr>
+          <w:rFonts w:ascii="Arial" w:hAnsi="Arial" w:cs="Arial"/>
+        </w:rPr>
+        <w:t xml:space="preserve"> y que hayan sido realizados por algún miembro de la familia martinez,</w:t>
+      </w:r>
+      <w:r>
+        <w:rPr>
+          <w:rFonts w:ascii="Arial" w:hAnsi="Arial" w:cs="Arial"/>
+        </w:rPr>
+        <w:t xml:space="preserve"> se consiguen los siguientes documentos en las primeras posiciones:</w:t>
       </w:r>
     </w:p>
     <w:tbl>
@@ -1831,10 +2659,19 @@
           </w:tcPr>
           <w:p>
             <w:pPr>
+              <w:tabs>
+                <w:tab w:val="left" w:pos="2175"/>
+              </w:tabs>
               <w:rPr>
                 <w:rFonts w:ascii="Arial" w:hAnsi="Arial" w:cs="Arial"/>
               </w:rPr>
             </w:pPr>
+            <w:r>
+              <w:rPr>
+                <w:rFonts w:ascii="Arial" w:hAnsi="Arial" w:cs="Arial"/>
+              </w:rPr>
+              <w:t>zaguan.unizar.es:32286</w:t>
+            </w:r>
           </w:p>
         </w:tc>
       </w:tr>
@@ -1849,6 +2686,12 @@
                 <w:rFonts w:ascii="Arial" w:hAnsi="Arial" w:cs="Arial"/>
               </w:rPr>
             </w:pPr>
+            <w:r>
+              <w:rPr>
+                <w:rFonts w:ascii="Arial" w:hAnsi="Arial" w:cs="Arial"/>
+              </w:rPr>
+              <w:t>zaguan.unizar.es:6470</w:t>
+            </w:r>
           </w:p>
         </w:tc>
       </w:tr>
@@ -1863,6 +2706,12 @@
                 <w:rFonts w:ascii="Arial" w:hAnsi="Arial" w:cs="Arial"/>
               </w:rPr>
             </w:pPr>
+            <w:r>
+              <w:rPr>
+                <w:rFonts w:ascii="Arial" w:hAnsi="Arial" w:cs="Arial"/>
+              </w:rPr>
+              <w:t>zaguan.unizar.es:14191</w:t>
+            </w:r>
           </w:p>
         </w:tc>
       </w:tr>
@@ -1877,6 +2726,12 @@
                 <w:rFonts w:ascii="Arial" w:hAnsi="Arial" w:cs="Arial"/>
               </w:rPr>
             </w:pPr>
+            <w:r>
+              <w:rPr>
+                <w:rFonts w:ascii="Arial" w:hAnsi="Arial" w:cs="Arial"/>
+              </w:rPr>
+              <w:t>zaguan.unizar.es:4501</w:t>
+            </w:r>
           </w:p>
         </w:tc>
       </w:tr>
@@ -1891,6 +2746,12 @@
                 <w:rFonts w:ascii="Arial" w:hAnsi="Arial" w:cs="Arial"/>
               </w:rPr>
             </w:pPr>
+            <w:r>
+              <w:rPr>
+                <w:rFonts w:ascii="Arial" w:hAnsi="Arial" w:cs="Arial"/>
+              </w:rPr>
+              <w:t>zaguan.unizar.es:32264</w:t>
+            </w:r>
           </w:p>
         </w:tc>
       </w:tr>
@@ -1936,7 +2797,19 @@
         <w:rPr>
           <w:rFonts w:ascii="Arial" w:hAnsi="Arial" w:cs="Arial"/>
         </w:rPr>
-        <w:t>Finalmente, la última consulta trata sobre la inteligencia artificial, buscando los proyectos de los últimos 5 años (2012-2017). De la consulta se extraen los siguientes resultados:</w:t>
+        <w:t>Finalmente, la última consulta trata sobre la inteligencia artificial</w:t>
+      </w:r>
+      <w:r>
+        <w:rPr>
+          <w:rFonts w:ascii="Arial" w:hAnsi="Arial" w:cs="Arial"/>
+        </w:rPr>
+        <w:t xml:space="preserve"> relacionada con videojuegos</w:t>
+      </w:r>
+      <w:r>
+        <w:rPr>
+          <w:rFonts w:ascii="Arial" w:hAnsi="Arial" w:cs="Arial"/>
+        </w:rPr>
+        <w:t>, buscando los proyectos de los últimos 5 años (2012-2017). De la consulta se extraen los siguientes resultados:</w:t>
       </w:r>
     </w:p>
     <w:tbl>
@@ -1959,6 +2832,12 @@
                 <w:rFonts w:ascii="Arial" w:hAnsi="Arial" w:cs="Arial"/>
               </w:rPr>
             </w:pPr>
+            <w:r>
+              <w:rPr>
+                <w:rFonts w:ascii="Arial" w:hAnsi="Arial" w:cs="Arial"/>
+              </w:rPr>
+              <w:t>zaguan.unizar.es:4897</w:t>
+            </w:r>
           </w:p>
         </w:tc>
       </w:tr>
@@ -1973,6 +2852,12 @@
                 <w:rFonts w:ascii="Arial" w:hAnsi="Arial" w:cs="Arial"/>
               </w:rPr>
             </w:pPr>
+            <w:r>
+              <w:rPr>
+                <w:rFonts w:ascii="Arial" w:hAnsi="Arial" w:cs="Arial"/>
+              </w:rPr>
+              <w:t>zaguan.unizar.es:31164</w:t>
+            </w:r>
           </w:p>
         </w:tc>
       </w:tr>
@@ -1987,6 +2872,12 @@
                 <w:rFonts w:ascii="Arial" w:hAnsi="Arial" w:cs="Arial"/>
               </w:rPr>
             </w:pPr>
+            <w:r>
+              <w:rPr>
+                <w:rFonts w:ascii="Arial" w:hAnsi="Arial" w:cs="Arial"/>
+              </w:rPr>
+              <w:t>zaguan.unizar.es:8150</w:t>
+            </w:r>
           </w:p>
         </w:tc>
       </w:tr>
@@ -1997,10 +2888,19 @@
           </w:tcPr>
           <w:p>
             <w:pPr>
+              <w:tabs>
+                <w:tab w:val="left" w:pos="2160"/>
+              </w:tabs>
               <w:rPr>
                 <w:rFonts w:ascii="Arial" w:hAnsi="Arial" w:cs="Arial"/>
               </w:rPr>
             </w:pPr>
+            <w:r>
+              <w:rPr>
+                <w:rFonts w:ascii="Arial" w:hAnsi="Arial" w:cs="Arial"/>
+              </w:rPr>
+              <w:t>zaguan.unizar.es:16612</w:t>
+            </w:r>
           </w:p>
         </w:tc>
       </w:tr>
@@ -2015,6 +2915,12 @@
                 <w:rFonts w:ascii="Arial" w:hAnsi="Arial" w:cs="Arial"/>
               </w:rPr>
             </w:pPr>
+            <w:r>
+              <w:rPr>
+                <w:rFonts w:ascii="Arial" w:hAnsi="Arial" w:cs="Arial"/>
+              </w:rPr>
+              <w:t>zaguan.unizar.es:4710</w:t>
+            </w:r>
           </w:p>
         </w:tc>
       </w:tr>
@@ -2028,6 +2934,21 @@
     </w:p>
     <w:p>
       <w:pPr>
+        <w:rPr>
+          <w:rFonts w:ascii="Arial" w:hAnsi="Arial" w:cs="Arial"/>
+        </w:rPr>
+      </w:pPr>
+      <w:r>
+        <w:rPr>
+          <w:rFonts w:ascii="Arial" w:hAnsi="Arial" w:cs="Arial"/>
+        </w:rPr>
+        <w:t>En esta ocasión, de los cinco documentos devueltos solo el primero trata sobre el tema de la inteligencia artificial y tiene relación con la consulta realizada, Sin embargo, hay que señalar que el resto de documentos también contienen el termino inteligencia que era uno de los términos clave de la búsqueda.</w:t>
+      </w:r>
+      <w:bookmarkStart w:id="2" w:name="_GoBack"/>
+      <w:bookmarkEnd w:id="2"/>
+    </w:p>
+    <w:p>
+      <w:pPr>
         <w:jc w:val="both"/>
         <w:rPr>
           <w:rFonts w:ascii="Arial" w:hAnsi="Arial" w:cs="Arial"/>
@@ -2060,7 +2981,6 @@
         <w:rPr>
           <w:rFonts w:ascii="Arial" w:hAnsi="Arial" w:cs="Arial"/>
         </w:rPr>
-        <w:lastRenderedPageBreak/>
         <w:t xml:space="preserve">Igual que para el sistema de recuperación tradicional, </w:t>
       </w:r>
       <w:r>
@@ -2088,7 +3008,7 @@
 </file>
 
 <file path=word/styles.xml><?xml version="1.0" encoding="utf-8"?>
-<w:styles xmlns:mc="http://schemas.openxmlformats.org/markup-compatibility/2006" xmlns:r="http://schemas.openxmlformats.org/officeDocument/2006/relationships" xmlns:w="http://schemas.openxmlformats.org/wordprocessingml/2006/main" xmlns:w14="http://schemas.microsoft.com/office/word/2010/wordml" xmlns:w15="http://schemas.microsoft.com/office/word/2012/wordml" mc:Ignorable="w14 w15">
+<w:styles xmlns:mc="http://schemas.openxmlformats.org/markup-compatibility/2006" xmlns:r="http://schemas.openxmlformats.org/officeDocument/2006/relationships" xmlns:w="http://schemas.openxmlformats.org/wordprocessingml/2006/main" xmlns:w14="http://schemas.microsoft.com/office/word/2010/wordml" mc:Ignorable="w14">
   <w:docDefaults>
     <w:rPrDefault>
       <w:rPr>
@@ -2105,389 +3025,144 @@
       </w:pPr>
     </w:pPrDefault>
   </w:docDefaults>
-  <w:latentStyles w:defLockedState="0" w:defUIPriority="99" w:defSemiHidden="0" w:defUnhideWhenUsed="0" w:defQFormat="0" w:count="382">
-    <w:lsdException w:name="Normal" w:uiPriority="0" w:qFormat="1"/>
-    <w:lsdException w:name="heading 1" w:uiPriority="9" w:qFormat="1"/>
-    <w:lsdException w:name="heading 2" w:semiHidden="1" w:uiPriority="9" w:unhideWhenUsed="1" w:qFormat="1"/>
-    <w:lsdException w:name="heading 3" w:semiHidden="1" w:uiPriority="9" w:unhideWhenUsed="1" w:qFormat="1"/>
-    <w:lsdException w:name="heading 4" w:semiHidden="1" w:uiPriority="9" w:unhideWhenUsed="1" w:qFormat="1"/>
-    <w:lsdException w:name="heading 5" w:semiHidden="1" w:uiPriority="9" w:unhideWhenUsed="1" w:qFormat="1"/>
-    <w:lsdException w:name="heading 6" w:semiHidden="1" w:uiPriority="9" w:unhideWhenUsed="1" w:qFormat="1"/>
-    <w:lsdException w:name="heading 7" w:semiHidden="1" w:uiPriority="9" w:unhideWhenUsed="1" w:qFormat="1"/>
-    <w:lsdException w:name="heading 8" w:semiHidden="1" w:uiPriority="9" w:unhideWhenUsed="1" w:qFormat="1"/>
-    <w:lsdException w:name="heading 9" w:semiHidden="1" w:uiPriority="9" w:unhideWhenUsed="1" w:qFormat="1"/>
-    <w:lsdException w:name="index 1" w:semiHidden="1" w:unhideWhenUsed="1"/>
-    <w:lsdException w:name="index 2" w:semiHidden="1" w:unhideWhenUsed="1"/>
-    <w:lsdException w:name="index 3" w:semiHidden="1" w:unhideWhenUsed="1"/>
-    <w:lsdException w:name="index 4" w:semiHidden="1" w:unhideWhenUsed="1"/>
-    <w:lsdException w:name="index 5" w:semiHidden="1" w:unhideWhenUsed="1"/>
-    <w:lsdException w:name="index 6" w:semiHidden="1" w:unhideWhenUsed="1"/>
-    <w:lsdException w:name="index 7" w:semiHidden="1" w:unhideWhenUsed="1"/>
-    <w:lsdException w:name="index 8" w:semiHidden="1" w:unhideWhenUsed="1"/>
-    <w:lsdException w:name="index 9" w:semiHidden="1" w:unhideWhenUsed="1"/>
-    <w:lsdException w:name="toc 1" w:semiHidden="1" w:uiPriority="39" w:unhideWhenUsed="1"/>
-    <w:lsdException w:name="toc 2" w:semiHidden="1" w:uiPriority="39" w:unhideWhenUsed="1"/>
-    <w:lsdException w:name="toc 3" w:semiHidden="1" w:uiPriority="39" w:unhideWhenUsed="1"/>
-    <w:lsdException w:name="toc 4" w:semiHidden="1" w:uiPriority="39" w:unhideWhenUsed="1"/>
-    <w:lsdException w:name="toc 5" w:semiHidden="1" w:uiPriority="39" w:unhideWhenUsed="1"/>
-    <w:lsdException w:name="toc 6" w:semiHidden="1" w:uiPriority="39" w:unhideWhenUsed="1"/>
-    <w:lsdException w:name="toc 7" w:semiHidden="1" w:uiPriority="39" w:unhideWhenUsed="1"/>
-    <w:lsdException w:name="toc 8" w:semiHidden="1" w:uiPriority="39" w:unhideWhenUsed="1"/>
-    <w:lsdException w:name="toc 9" w:semiHidden="1" w:uiPriority="39" w:unhideWhenUsed="1"/>
-    <w:lsdException w:name="Normal Indent" w:semiHidden="1" w:unhideWhenUsed="1"/>
-    <w:lsdException w:name="footnote text" w:semiHidden="1" w:unhideWhenUsed="1"/>
-    <w:lsdException w:name="annotation text" w:semiHidden="1" w:unhideWhenUsed="1"/>
-    <w:lsdException w:name="header" w:semiHidden="1" w:unhideWhenUsed="1"/>
-    <w:lsdException w:name="footer" w:semiHidden="1" w:unhideWhenUsed="1"/>
-    <w:lsdException w:name="index heading" w:semiHidden="1" w:unhideWhenUsed="1"/>
-    <w:lsdException w:name="caption" w:semiHidden="1" w:uiPriority="35" w:unhideWhenUsed="1" w:qFormat="1"/>
-    <w:lsdException w:name="table of figures" w:semiHidden="1" w:unhideWhenUsed="1"/>
-    <w:lsdException w:name="envelope address" w:semiHidden="1" w:unhideWhenUsed="1"/>
-    <w:lsdException w:name="envelope return" w:semiHidden="1" w:unhideWhenUsed="1"/>
-    <w:lsdException w:name="footnote reference" w:semiHidden="1" w:unhideWhenUsed="1"/>
-    <w:lsdException w:name="annotation reference" w:semiHidden="1" w:unhideWhenUsed="1"/>
-    <w:lsdException w:name="line number" w:semiHidden="1" w:unhideWhenUsed="1"/>
-    <w:lsdException w:name="page number" w:semiHidden="1" w:unhideWhenUsed="1"/>
-    <w:lsdException w:name="endnote reference" w:semiHidden="1" w:unhideWhenUsed="1"/>
-    <w:lsdException w:name="endnote text" w:semiHidden="1" w:unhideWhenUsed="1"/>
-    <w:lsdException w:name="table of authorities" w:semiHidden="1" w:unhideWhenUsed="1"/>
-    <w:lsdException w:name="macro" w:semiHidden="1" w:unhideWhenUsed="1"/>
-    <w:lsdException w:name="toa heading" w:semiHidden="1" w:unhideWhenUsed="1"/>
-    <w:lsdException w:name="List" w:semiHidden="1" w:unhideWhenUsed="1"/>
-    <w:lsdException w:name="List Bullet" w:semiHidden="1" w:unhideWhenUsed="1"/>
-    <w:lsdException w:name="List Number" w:semiHidden="1" w:unhideWhenUsed="1"/>
-    <w:lsdException w:name="List 2" w:semiHidden="1" w:unhideWhenUsed="1"/>
-    <w:lsdException w:name="List 3" w:semiHidden="1" w:unhideWhenUsed="1"/>
-    <w:lsdException w:name="List 4" w:semiHidden="1" w:unhideWhenUsed="1"/>
-    <w:lsdException w:name="List 5" w:semiHidden="1" w:unhideWhenUsed="1"/>
-    <w:lsdException w:name="List Bullet 2" w:semiHidden="1" w:unhideWhenUsed="1"/>
-    <w:lsdException w:name="List Bullet 3" w:semiHidden="1" w:unhideWhenUsed="1"/>
-    <w:lsdException w:name="List Bullet 4" w:semiHidden="1" w:unhideWhenUsed="1"/>
-    <w:lsdException w:name="List Bullet 5" w:semiHidden="1" w:unhideWhenUsed="1"/>
-    <w:lsdException w:name="List Number 2" w:semiHidden="1" w:unhideWhenUsed="1"/>
-    <w:lsdException w:name="List Number 3" w:semiHidden="1" w:unhideWhenUsed="1"/>
-    <w:lsdException w:name="List Number 4" w:semiHidden="1" w:unhideWhenUsed="1"/>
-    <w:lsdException w:name="List Number 5" w:semiHidden="1" w:unhideWhenUsed="1"/>
-    <w:lsdException w:name="Title" w:uiPriority="10" w:qFormat="1"/>
-    <w:lsdException w:name="Closing" w:semiHidden="1" w:unhideWhenUsed="1"/>
-    <w:lsdException w:name="Signature" w:semiHidden="1" w:unhideWhenUsed="1"/>
-    <w:lsdException w:name="Default Paragraph Font" w:semiHidden="1" w:uiPriority="1" w:unhideWhenUsed="1"/>
-    <w:lsdException w:name="Body Text" w:semiHidden="1" w:unhideWhenUsed="1"/>
-    <w:lsdException w:name="Body Text Indent" w:semiHidden="1" w:unhideWhenUsed="1"/>
-    <w:lsdException w:name="List Continue" w:semiHidden="1" w:unhideWhenUsed="1"/>
-    <w:lsdException w:name="List Continue 2" w:semiHidden="1" w:unhideWhenUsed="1"/>
-    <w:lsdException w:name="List Continue 3" w:semiHidden="1" w:unhideWhenUsed="1"/>
-    <w:lsdException w:name="List Continue 4" w:semiHidden="1" w:unhideWhenUsed="1"/>
-    <w:lsdException w:name="List Continue 5" w:semiHidden="1" w:unhideWhenUsed="1"/>
-    <w:lsdException w:name="Message Header" w:semiHidden="1" w:unhideWhenUsed="1"/>
-    <w:lsdException w:name="Subtitle" w:uiPriority="11" w:qFormat="1"/>
-    <w:lsdException w:name="Salutation" w:semiHidden="1" w:unhideWhenUsed="1"/>
-    <w:lsdException w:name="Date" w:semiHidden="1" w:unhideWhenUsed="1"/>
-    <w:lsdException w:name="Body Text First Indent" w:semiHidden="1" w:unhideWhenUsed="1"/>
-    <w:lsdException w:name="Body Text First Indent 2" w:semiHidden="1" w:unhideWhenUsed="1"/>
-    <w:lsdException w:name="Note Heading" w:semiHidden="1" w:unhideWhenUsed="1"/>
-    <w:lsdException w:name="Body Text 2" w:semiHidden="1" w:unhideWhenUsed="1"/>
-    <w:lsdException w:name="Body Text 3" w:semiHidden="1" w:unhideWhenUsed="1"/>
-    <w:lsdException w:name="Body Text Indent 2" w:semiHidden="1" w:unhideWhenUsed="1"/>
-    <w:lsdException w:name="Body Text Indent 3" w:semiHidden="1" w:unhideWhenUsed="1"/>
-    <w:lsdException w:name="Block Text" w:semiHidden="1" w:unhideWhenUsed="1"/>
-    <w:lsdException w:name="Hyperlink" w:semiHidden="1" w:unhideWhenUsed="1"/>
-    <w:lsdException w:name="FollowedHyperlink" w:semiHidden="1" w:unhideWhenUsed="1"/>
-    <w:lsdException w:name="Strong" w:uiPriority="22" w:qFormat="1"/>
-    <w:lsdException w:name="Emphasis" w:uiPriority="20" w:qFormat="1"/>
-    <w:lsdException w:name="Document Map" w:semiHidden="1" w:unhideWhenUsed="1"/>
-    <w:lsdException w:name="Plain Text" w:semiHidden="1" w:unhideWhenUsed="1"/>
-    <w:lsdException w:name="E-mail Signature" w:semiHidden="1" w:unhideWhenUsed="1"/>
-    <w:lsdException w:name="HTML Top of Form" w:semiHidden="1" w:unhideWhenUsed="1"/>
-    <w:lsdException w:name="HTML Bottom of Form" w:semiHidden="1" w:unhideWhenUsed="1"/>
-    <w:lsdException w:name="Normal (Web)" w:semiHidden="1" w:unhideWhenUsed="1"/>
-    <w:lsdException w:name="HTML Acronym" w:semiHidden="1" w:unhideWhenUsed="1"/>
-    <w:lsdException w:name="HTML Address" w:semiHidden="1" w:unhideWhenUsed="1"/>
-    <w:lsdException w:name="HTML Cite" w:semiHidden="1" w:unhideWhenUsed="1"/>
-    <w:lsdException w:name="HTML Code" w:semiHidden="1" w:unhideWhenUsed="1"/>
-    <w:lsdException w:name="HTML Definition" w:semiHidden="1" w:unhideWhenUsed="1"/>
-    <w:lsdException w:name="HTML Keyboard" w:semiHidden="1" w:unhideWhenUsed="1"/>
-    <w:lsdException w:name="HTML Preformatted" w:semiHidden="1" w:unhideWhenUsed="1"/>
-    <w:lsdException w:name="HTML Sample" w:semiHidden="1" w:unhideWhenUsed="1"/>
-    <w:lsdException w:name="HTML Typewriter" w:semiHidden="1" w:unhideWhenUsed="1"/>
-    <w:lsdException w:name="HTML Variable" w:semiHidden="1" w:unhideWhenUsed="1"/>
-    <w:lsdException w:name="Normal Table" w:semiHidden="1" w:unhideWhenUsed="1"/>
-    <w:lsdException w:name="annotation subject" w:semiHidden="1" w:unhideWhenUsed="1"/>
-    <w:lsdException w:name="No List" w:semiHidden="1" w:unhideWhenUsed="1"/>
-    <w:lsdException w:name="Outline List 1" w:semiHidden="1" w:unhideWhenUsed="1"/>
-    <w:lsdException w:name="Outline List 2" w:semiHidden="1" w:unhideWhenUsed="1"/>
-    <w:lsdException w:name="Outline List 3" w:semiHidden="1" w:unhideWhenUsed="1"/>
-    <w:lsdException w:name="Table Simple 1" w:semiHidden="1" w:unhideWhenUsed="1"/>
-    <w:lsdException w:name="Table Simple 2" w:semiHidden="1" w:unhideWhenUsed="1"/>
-    <w:lsdException w:name="Table Simple 3" w:semiHidden="1" w:unhideWhenUsed="1"/>
-    <w:lsdException w:name="Table Classic 1" w:semiHidden="1" w:unhideWhenUsed="1"/>
-    <w:lsdException w:name="Table Classic 2" w:semiHidden="1" w:unhideWhenUsed="1"/>
-    <w:lsdException w:name="Table Classic 3" w:semiHidden="1" w:unhideWhenUsed="1"/>
-    <w:lsdException w:name="Table Classic 4" w:semiHidden="1" w:unhideWhenUsed="1"/>
-    <w:lsdException w:name="Table Colorful 1" w:semiHidden="1" w:unhideWhenUsed="1"/>
-    <w:lsdException w:name="Table Colorful 2" w:semiHidden="1" w:unhideWhenUsed="1"/>
-    <w:lsdException w:name="Table Colorful 3" w:semiHidden="1" w:unhideWhenUsed="1"/>
-    <w:lsdException w:name="Table Columns 1" w:semiHidden="1" w:unhideWhenUsed="1"/>
-    <w:lsdException w:name="Table Columns 2" w:semiHidden="1" w:unhideWhenUsed="1"/>
-    <w:lsdException w:name="Table Columns 3" w:semiHidden="1" w:unhideWhenUsed="1"/>
-    <w:lsdException w:name="Table Columns 4" w:semiHidden="1" w:unhideWhenUsed="1"/>
-    <w:lsdException w:name="Table Columns 5" w:semiHidden="1" w:unhideWhenUsed="1"/>
-    <w:lsdException w:name="Table Grid 1" w:semiHidden="1" w:unhideWhenUsed="1"/>
-    <w:lsdException w:name="Table Grid 2" w:semiHidden="1" w:unhideWhenUsed="1"/>
-    <w:lsdException w:name="Table Grid 3" w:semiHidden="1" w:unhideWhenUsed="1"/>
-    <w:lsdException w:name="Table Grid 4" w:semiHidden="1" w:unhideWhenUsed="1"/>
-    <w:lsdException w:name="Table Grid 5" w:semiHidden="1" w:unhideWhenUsed="1"/>
-    <w:lsdException w:name="Table Grid 6" w:semiHidden="1" w:unhideWhenUsed="1"/>
-    <w:lsdException w:name="Table Grid 7" w:semiHidden="1" w:unhideWhenUsed="1"/>
-    <w:lsdException w:name="Table Grid 8" w:semiHidden="1" w:unhideWhenUsed="1"/>
-    <w:lsdException w:name="Table List 1" w:semiHidden="1" w:unhideWhenUsed="1"/>
-    <w:lsdException w:name="Table List 2" w:semiHidden="1" w:unhideWhenUsed="1"/>
-    <w:lsdException w:name="Table List 3" w:semiHidden="1" w:unhideWhenUsed="1"/>
-    <w:lsdException w:name="Table List 4" w:semiHidden="1" w:unhideWhenUsed="1"/>
-    <w:lsdException w:name="Table List 5" w:semiHidden="1" w:unhideWhenUsed="1"/>
-    <w:lsdException w:name="Table List 6" w:semiHidden="1" w:unhideWhenUsed="1"/>
-    <w:lsdException w:name="Table List 7" w:semiHidden="1" w:unhideWhenUsed="1"/>
-    <w:lsdException w:name="Table List 8" w:semiHidden="1" w:unhideWhenUsed="1"/>
-    <w:lsdException w:name="Table 3D effects 1" w:semiHidden="1" w:unhideWhenUsed="1"/>
-    <w:lsdException w:name="Table 3D effects 2" w:semiHidden="1" w:unhideWhenUsed="1"/>
-    <w:lsdException w:name="Table 3D effects 3" w:semiHidden="1" w:unhideWhenUsed="1"/>
-    <w:lsdException w:name="Table Contemporary" w:semiHidden="1" w:unhideWhenUsed="1"/>
-    <w:lsdException w:name="Table Elegant" w:semiHidden="1" w:unhideWhenUsed="1"/>
-    <w:lsdException w:name="Table Professional" w:semiHidden="1" w:unhideWhenUsed="1"/>
-    <w:lsdException w:name="Table Subtle 1" w:semiHidden="1" w:unhideWhenUsed="1"/>
-    <w:lsdException w:name="Table Subtle 2" w:semiHidden="1" w:unhideWhenUsed="1"/>
-    <w:lsdException w:name="Table Web 1" w:semiHidden="1" w:unhideWhenUsed="1"/>
-    <w:lsdException w:name="Table Web 2" w:semiHidden="1" w:unhideWhenUsed="1"/>
-    <w:lsdException w:name="Table Web 3" w:semiHidden="1" w:unhideWhenUsed="1"/>
-    <w:lsdException w:name="Balloon Text" w:semiHidden="1" w:unhideWhenUsed="1"/>
-    <w:lsdException w:name="Table Grid" w:uiPriority="59"/>
-    <w:lsdException w:name="Table Theme" w:semiHidden="1" w:unhideWhenUsed="1"/>
-    <w:lsdException w:name="Note Level 1" w:semiHidden="1" w:unhideWhenUsed="1"/>
-    <w:lsdException w:name="Note Level 2" w:semiHidden="1" w:unhideWhenUsed="1"/>
-    <w:lsdException w:name="Note Level 3" w:semiHidden="1" w:unhideWhenUsed="1"/>
-    <w:lsdException w:name="Note Level 4" w:semiHidden="1" w:unhideWhenUsed="1"/>
-    <w:lsdException w:name="Note Level 5" w:semiHidden="1" w:unhideWhenUsed="1"/>
-    <w:lsdException w:name="Note Level 6" w:semiHidden="1" w:unhideWhenUsed="1"/>
-    <w:lsdException w:name="Note Level 7" w:semiHidden="1" w:unhideWhenUsed="1"/>
-    <w:lsdException w:name="Note Level 8" w:semiHidden="1" w:unhideWhenUsed="1"/>
-    <w:lsdException w:name="Note Level 9" w:semiHidden="1" w:unhideWhenUsed="1"/>
-    <w:lsdException w:name="Placeholder Text" w:semiHidden="1"/>
-    <w:lsdException w:name="No Spacing" w:uiPriority="1" w:qFormat="1"/>
-    <w:lsdException w:name="Light Shading" w:uiPriority="60"/>
-    <w:lsdException w:name="Light List" w:uiPriority="61"/>
-    <w:lsdException w:name="Light Grid" w:uiPriority="62"/>
-    <w:lsdException w:name="Medium Shading 1" w:uiPriority="63"/>
-    <w:lsdException w:name="Medium Shading 2" w:uiPriority="64"/>
-    <w:lsdException w:name="Medium List 1" w:uiPriority="65"/>
-    <w:lsdException w:name="Medium List 2" w:uiPriority="66"/>
-    <w:lsdException w:name="Medium Grid 1" w:uiPriority="67"/>
-    <w:lsdException w:name="Medium Grid 2" w:uiPriority="68"/>
-    <w:lsdException w:name="Medium Grid 3" w:uiPriority="69"/>
-    <w:lsdException w:name="Dark List" w:uiPriority="70"/>
-    <w:lsdException w:name="Colorful Shading" w:uiPriority="71"/>
-    <w:lsdException w:name="Colorful List" w:uiPriority="72"/>
-    <w:lsdException w:name="Colorful Grid" w:uiPriority="73"/>
-    <w:lsdException w:name="Light Shading Accent 1" w:uiPriority="60"/>
-    <w:lsdException w:name="Light List Accent 1" w:uiPriority="61"/>
-    <w:lsdException w:name="Light Grid Accent 1" w:uiPriority="62"/>
-    <w:lsdException w:name="Medium Shading 1 Accent 1" w:uiPriority="63"/>
-    <w:lsdException w:name="Medium Shading 2 Accent 1" w:uiPriority="64"/>
-    <w:lsdException w:name="Medium List 1 Accent 1" w:uiPriority="65"/>
-    <w:lsdException w:name="Revision" w:semiHidden="1"/>
-    <w:lsdException w:name="List Paragraph" w:uiPriority="34" w:qFormat="1"/>
-    <w:lsdException w:name="Quote" w:uiPriority="29" w:qFormat="1"/>
-    <w:lsdException w:name="Intense Quote" w:uiPriority="30" w:qFormat="1"/>
-    <w:lsdException w:name="Medium List 2 Accent 1" w:uiPriority="66"/>
-    <w:lsdException w:name="Medium Grid 1 Accent 1" w:uiPriority="67"/>
-    <w:lsdException w:name="Medium Grid 2 Accent 1" w:uiPriority="68"/>
-    <w:lsdException w:name="Medium Grid 3 Accent 1" w:uiPriority="69"/>
-    <w:lsdException w:name="Dark List Accent 1" w:uiPriority="70"/>
-    <w:lsdException w:name="Colorful Shading Accent 1" w:uiPriority="71"/>
-    <w:lsdException w:name="Colorful List Accent 1" w:uiPriority="72"/>
-    <w:lsdException w:name="Colorful Grid Accent 1" w:uiPriority="73"/>
-    <w:lsdException w:name="Light Shading Accent 2" w:uiPriority="60"/>
-    <w:lsdException w:name="Light List Accent 2" w:uiPriority="61"/>
-    <w:lsdException w:name="Light Grid Accent 2" w:uiPriority="62"/>
-    <w:lsdException w:name="Medium Shading 1 Accent 2" w:uiPriority="63"/>
-    <w:lsdException w:name="Medium Shading 2 Accent 2" w:uiPriority="64"/>
-    <w:lsdException w:name="Medium List 1 Accent 2" w:uiPriority="65"/>
-    <w:lsdException w:name="Medium List 2 Accent 2" w:uiPriority="66"/>
-    <w:lsdException w:name="Medium Grid 1 Accent 2" w:uiPriority="67"/>
-    <w:lsdException w:name="Medium Grid 2 Accent 2" w:uiPriority="68"/>
-    <w:lsdException w:name="Medium Grid 3 Accent 2" w:uiPriority="69"/>
-    <w:lsdException w:name="Dark List Accent 2" w:uiPriority="70"/>
-    <w:lsdException w:name="Colorful Shading Accent 2" w:uiPriority="71"/>
-    <w:lsdException w:name="Colorful List Accent 2" w:uiPriority="72"/>
-    <w:lsdException w:name="Colorful Grid Accent 2" w:uiPriority="73"/>
-    <w:lsdException w:name="Light Shading Accent 3" w:uiPriority="60"/>
-    <w:lsdException w:name="Light List Accent 3" w:uiPriority="61"/>
-    <w:lsdException w:name="Light Grid Accent 3" w:uiPriority="62"/>
-    <w:lsdException w:name="Medium Shading 1 Accent 3" w:uiPriority="63"/>
-    <w:lsdException w:name="Medium Shading 2 Accent 3" w:uiPriority="64"/>
-    <w:lsdException w:name="Medium List 1 Accent 3" w:uiPriority="65"/>
-    <w:lsdException w:name="Medium List 2 Accent 3" w:uiPriority="66"/>
-    <w:lsdException w:name="Medium Grid 1 Accent 3" w:uiPriority="67"/>
-    <w:lsdException w:name="Medium Grid 2 Accent 3" w:uiPriority="68"/>
-    <w:lsdException w:name="Medium Grid 3 Accent 3" w:uiPriority="69"/>
-    <w:lsdException w:name="Dark List Accent 3" w:uiPriority="70"/>
-    <w:lsdException w:name="Colorful Shading Accent 3" w:uiPriority="71"/>
-    <w:lsdException w:name="Colorful List Accent 3" w:uiPriority="72"/>
-    <w:lsdException w:name="Colorful Grid Accent 3" w:uiPriority="73"/>
-    <w:lsdException w:name="Light Shading Accent 4" w:uiPriority="60"/>
-    <w:lsdException w:name="Light List Accent 4" w:uiPriority="61"/>
-    <w:lsdException w:name="Light Grid Accent 4" w:uiPriority="62"/>
-    <w:lsdException w:name="Medium Shading 1 Accent 4" w:uiPriority="63"/>
-    <w:lsdException w:name="Medium Shading 2 Accent 4" w:uiPriority="64"/>
-    <w:lsdException w:name="Medium List 1 Accent 4" w:uiPriority="65"/>
-    <w:lsdException w:name="Medium List 2 Accent 4" w:uiPriority="66"/>
-    <w:lsdException w:name="Medium Grid 1 Accent 4" w:uiPriority="67"/>
-    <w:lsdException w:name="Medium Grid 2 Accent 4" w:uiPriority="68"/>
-    <w:lsdException w:name="Medium Grid 3 Accent 4" w:uiPriority="69"/>
-    <w:lsdException w:name="Dark List Accent 4" w:uiPriority="70"/>
-    <w:lsdException w:name="Colorful Shading Accent 4" w:uiPriority="71"/>
-    <w:lsdException w:name="Colorful List Accent 4" w:uiPriority="72"/>
-    <w:lsdException w:name="Colorful Grid Accent 4" w:uiPriority="73"/>
-    <w:lsdException w:name="Light Shading Accent 5" w:uiPriority="60"/>
-    <w:lsdException w:name="Light List Accent 5" w:uiPriority="61"/>
-    <w:lsdException w:name="Light Grid Accent 5" w:uiPriority="62"/>
-    <w:lsdException w:name="Medium Shading 1 Accent 5" w:uiPriority="63"/>
-    <w:lsdException w:name="Medium Shading 2 Accent 5" w:uiPriority="64"/>
-    <w:lsdException w:name="Medium List 1 Accent 5" w:uiPriority="65"/>
-    <w:lsdException w:name="Medium List 2 Accent 5" w:uiPriority="66"/>
-    <w:lsdException w:name="Medium Grid 1 Accent 5" w:uiPriority="67"/>
-    <w:lsdException w:name="Medium Grid 2 Accent 5" w:uiPriority="68"/>
-    <w:lsdException w:name="Medium Grid 3 Accent 5" w:uiPriority="69"/>
-    <w:lsdException w:name="Dark List Accent 5" w:uiPriority="70"/>
-    <w:lsdException w:name="Colorful Shading Accent 5" w:uiPriority="71"/>
-    <w:lsdException w:name="Colorful List Accent 5" w:uiPriority="72"/>
-    <w:lsdException w:name="Colorful Grid Accent 5" w:uiPriority="73"/>
-    <w:lsdException w:name="Light Shading Accent 6" w:uiPriority="60"/>
-    <w:lsdException w:name="Light List Accent 6" w:uiPriority="61"/>
-    <w:lsdException w:name="Light Grid Accent 6" w:uiPriority="62"/>
-    <w:lsdException w:name="Medium Shading 1 Accent 6" w:uiPriority="63"/>
-    <w:lsdException w:name="Medium Shading 2 Accent 6" w:uiPriority="64"/>
-    <w:lsdException w:name="Medium List 1 Accent 6" w:uiPriority="65"/>
-    <w:lsdException w:name="Medium List 2 Accent 6" w:uiPriority="66"/>
-    <w:lsdException w:name="Medium Grid 1 Accent 6" w:uiPriority="67"/>
-    <w:lsdException w:name="Medium Grid 2 Accent 6" w:uiPriority="68"/>
-    <w:lsdException w:name="Medium Grid 3 Accent 6" w:uiPriority="69"/>
-    <w:lsdException w:name="Dark List Accent 6" w:uiPriority="70"/>
-    <w:lsdException w:name="Colorful Shading Accent 6" w:uiPriority="71"/>
-    <w:lsdException w:name="Colorful List Accent 6" w:uiPriority="72"/>
-    <w:lsdException w:name="Colorful Grid Accent 6" w:uiPriority="73"/>
-    <w:lsdException w:name="Subtle Emphasis" w:uiPriority="19" w:qFormat="1"/>
-    <w:lsdException w:name="Intense Emphasis" w:uiPriority="21" w:qFormat="1"/>
-    <w:lsdException w:name="Subtle Reference" w:uiPriority="31" w:qFormat="1"/>
-    <w:lsdException w:name="Intense Reference" w:uiPriority="32" w:qFormat="1"/>
-    <w:lsdException w:name="Book Title" w:uiPriority="33" w:qFormat="1"/>
-    <w:lsdException w:name="Bibliography" w:semiHidden="1" w:uiPriority="37" w:unhideWhenUsed="1"/>
-    <w:lsdException w:name="TOC Heading" w:semiHidden="1" w:uiPriority="39" w:unhideWhenUsed="1" w:qFormat="1"/>
-    <w:lsdException w:name="Plain Table 1" w:uiPriority="41"/>
-    <w:lsdException w:name="Plain Table 2" w:uiPriority="42"/>
-    <w:lsdException w:name="Plain Table 3" w:uiPriority="43"/>
-    <w:lsdException w:name="Plain Table 4" w:uiPriority="44"/>
-    <w:lsdException w:name="Plain Table 5" w:uiPriority="45"/>
-    <w:lsdException w:name="Grid Table Light" w:uiPriority="40"/>
-    <w:lsdException w:name="Grid Table 1 Light" w:uiPriority="46"/>
-    <w:lsdException w:name="Grid Table 2" w:uiPriority="47"/>
-    <w:lsdException w:name="Grid Table 3" w:uiPriority="48"/>
-    <w:lsdException w:name="Grid Table 4" w:uiPriority="49"/>
-    <w:lsdException w:name="Grid Table 5 Dark" w:uiPriority="50"/>
-    <w:lsdException w:name="Grid Table 6 Colorful" w:uiPriority="51"/>
-    <w:lsdException w:name="Grid Table 7 Colorful" w:uiPriority="52"/>
-    <w:lsdException w:name="Grid Table 1 Light Accent 1" w:uiPriority="46"/>
-    <w:lsdException w:name="Grid Table 2 Accent 1" w:uiPriority="47"/>
-    <w:lsdException w:name="Grid Table 3 Accent 1" w:uiPriority="48"/>
-    <w:lsdException w:name="Grid Table 4 Accent 1" w:uiPriority="49"/>
-    <w:lsdException w:name="Grid Table 5 Dark Accent 1" w:uiPriority="50"/>
-    <w:lsdException w:name="Grid Table 6 Colorful Accent 1" w:uiPriority="51"/>
-    <w:lsdException w:name="Grid Table 7 Colorful Accent 1" w:uiPriority="52"/>
-    <w:lsdException w:name="Grid Table 1 Light Accent 2" w:uiPriority="46"/>
-    <w:lsdException w:name="Grid Table 2 Accent 2" w:uiPriority="47"/>
-    <w:lsdException w:name="Grid Table 3 Accent 2" w:uiPriority="48"/>
-    <w:lsdException w:name="Grid Table 4 Accent 2" w:uiPriority="49"/>
-    <w:lsdException w:name="Grid Table 5 Dark Accent 2" w:uiPriority="50"/>
-    <w:lsdException w:name="Grid Table 6 Colorful Accent 2" w:uiPriority="51"/>
-    <w:lsdException w:name="Grid Table 7 Colorful Accent 2" w:uiPriority="52"/>
-    <w:lsdException w:name="Grid Table 1 Light Accent 3" w:uiPriority="46"/>
-    <w:lsdException w:name="Grid Table 2 Accent 3" w:uiPriority="47"/>
-    <w:lsdException w:name="Grid Table 3 Accent 3" w:uiPriority="48"/>
-    <w:lsdException w:name="Grid Table 4 Accent 3" w:uiPriority="49"/>
-    <w:lsdException w:name="Grid Table 5 Dark Accent 3" w:uiPriority="50"/>
-    <w:lsdException w:name="Grid Table 6 Colorful Accent 3" w:uiPriority="51"/>
-    <w:lsdException w:name="Grid Table 7 Colorful Accent 3" w:uiPriority="52"/>
-    <w:lsdException w:name="Grid Table 1 Light Accent 4" w:uiPriority="46"/>
-    <w:lsdException w:name="Grid Table 2 Accent 4" w:uiPriority="47"/>
-    <w:lsdException w:name="Grid Table 3 Accent 4" w:uiPriority="48"/>
-    <w:lsdException w:name="Grid Table 4 Accent 4" w:uiPriority="49"/>
-    <w:lsdException w:name="Grid Table 5 Dark Accent 4" w:uiPriority="50"/>
-    <w:lsdException w:name="Grid Table 6 Colorful Accent 4" w:uiPriority="51"/>
-    <w:lsdException w:name="Grid Table 7 Colorful Accent 4" w:uiPriority="52"/>
-    <w:lsdException w:name="Grid Table 1 Light Accent 5" w:uiPriority="46"/>
-    <w:lsdException w:name="Grid Table 2 Accent 5" w:uiPriority="47"/>
-    <w:lsdException w:name="Grid Table 3 Accent 5" w:uiPriority="48"/>
-    <w:lsdException w:name="Grid Table 4 Accent 5" w:uiPriority="49"/>
-    <w:lsdException w:name="Grid Table 5 Dark Accent 5" w:uiPriority="50"/>
-    <w:lsdException w:name="Grid Table 6 Colorful Accent 5" w:uiPriority="51"/>
-    <w:lsdException w:name="Grid Table 7 Colorful Accent 5" w:uiPriority="52"/>
-    <w:lsdException w:name="Grid Table 1 Light Accent 6" w:uiPriority="46"/>
-    <w:lsdException w:name="Grid Table 2 Accent 6" w:uiPriority="47"/>
-    <w:lsdException w:name="Grid Table 3 Accent 6" w:uiPriority="48"/>
-    <w:lsdException w:name="Grid Table 4 Accent 6" w:uiPriority="49"/>
-    <w:lsdException w:name="Grid Table 5 Dark Accent 6" w:uiPriority="50"/>
-    <w:lsdException w:name="Grid Table 6 Colorful Accent 6" w:uiPriority="51"/>
-    <w:lsdException w:name="Grid Table 7 Colorful Accent 6" w:uiPriority="52"/>
-    <w:lsdException w:name="List Table 1 Light" w:uiPriority="46"/>
-    <w:lsdException w:name="List Table 2" w:uiPriority="47"/>
-    <w:lsdException w:name="List Table 3" w:uiPriority="48"/>
-    <w:lsdException w:name="List Table 4" w:uiPriority="49"/>
-    <w:lsdException w:name="List Table 5 Dark" w:uiPriority="50"/>
-    <w:lsdException w:name="List Table 6 Colorful" w:uiPriority="51"/>
-    <w:lsdException w:name="List Table 7 Colorful" w:uiPriority="52"/>
-    <w:lsdException w:name="List Table 1 Light Accent 1" w:uiPriority="46"/>
-    <w:lsdException w:name="List Table 2 Accent 1" w:uiPriority="47"/>
-    <w:lsdException w:name="List Table 3 Accent 1" w:uiPriority="48"/>
-    <w:lsdException w:name="List Table 4 Accent 1" w:uiPriority="49"/>
-    <w:lsdException w:name="List Table 5 Dark Accent 1" w:uiPriority="50"/>
-    <w:lsdException w:name="List Table 6 Colorful Accent 1" w:uiPriority="51"/>
-    <w:lsdException w:name="List Table 7 Colorful Accent 1" w:uiPriority="52"/>
-    <w:lsdException w:name="List Table 1 Light Accent 2" w:uiPriority="46"/>
-    <w:lsdException w:name="List Table 2 Accent 2" w:uiPriority="47"/>
-    <w:lsdException w:name="List Table 3 Accent 2" w:uiPriority="48"/>
-    <w:lsdException w:name="List Table 4 Accent 2" w:uiPriority="49"/>
-    <w:lsdException w:name="List Table 5 Dark Accent 2" w:uiPriority="50"/>
-    <w:lsdException w:name="List Table 6 Colorful Accent 2" w:uiPriority="51"/>
-    <w:lsdException w:name="List Table 7 Colorful Accent 2" w:uiPriority="52"/>
-    <w:lsdException w:name="List Table 1 Light Accent 3" w:uiPriority="46"/>
-    <w:lsdException w:name="List Table 2 Accent 3" w:uiPriority="47"/>
-    <w:lsdException w:name="List Table 3 Accent 3" w:uiPriority="48"/>
-    <w:lsdException w:name="List Table 4 Accent 3" w:uiPriority="49"/>
-    <w:lsdException w:name="List Table 5 Dark Accent 3" w:uiPriority="50"/>
-    <w:lsdException w:name="List Table 6 Colorful Accent 3" w:uiPriority="51"/>
-    <w:lsdException w:name="List Table 7 Colorful Accent 3" w:uiPriority="52"/>
-    <w:lsdException w:name="List Table 1 Light Accent 4" w:uiPriority="46"/>
-    <w:lsdException w:name="List Table 2 Accent 4" w:uiPriority="47"/>
-    <w:lsdException w:name="List Table 3 Accent 4" w:uiPriority="48"/>
-    <w:lsdException w:name="List Table 4 Accent 4" w:uiPriority="49"/>
-    <w:lsdException w:name="List Table 5 Dark Accent 4" w:uiPriority="50"/>
-    <w:lsdException w:name="List Table 6 Colorful Accent 4" w:uiPriority="51"/>
-    <w:lsdException w:name="List Table 7 Colorful Accent 4" w:uiPriority="52"/>
-    <w:lsdException w:name="List Table 1 Light Accent 5" w:uiPriority="46"/>
-    <w:lsdException w:name="List Table 2 Accent 5" w:uiPriority="47"/>
-    <w:lsdException w:name="List Table 3 Accent 5" w:uiPriority="48"/>
-    <w:lsdException w:name="List Table 4 Accent 5" w:uiPriority="49"/>
-    <w:lsdException w:name="List Table 5 Dark Accent 5" w:uiPriority="50"/>
-    <w:lsdException w:name="List Table 6 Colorful Accent 5" w:uiPriority="51"/>
-    <w:lsdException w:name="List Table 7 Colorful Accent 5" w:uiPriority="52"/>
-    <w:lsdException w:name="List Table 1 Light Accent 6" w:uiPriority="46"/>
-    <w:lsdException w:name="List Table 2 Accent 6" w:uiPriority="47"/>
-    <w:lsdException w:name="List Table 3 Accent 6" w:uiPriority="48"/>
-    <w:lsdException w:name="List Table 4 Accent 6" w:uiPriority="49"/>
-    <w:lsdException w:name="List Table 5 Dark Accent 6" w:uiPriority="50"/>
-    <w:lsdException w:name="List Table 6 Colorful Accent 6" w:uiPriority="51"/>
-    <w:lsdException w:name="List Table 7 Colorful Accent 6" w:uiPriority="52"/>
-    <w:lsdException w:name="Mention" w:semiHidden="1" w:unhideWhenUsed="1"/>
-    <w:lsdException w:name="Smart Hyperlink" w:semiHidden="1" w:unhideWhenUsed="1"/>
+  <w:latentStyles w:defLockedState="0" w:defUIPriority="99" w:defSemiHidden="1" w:defUnhideWhenUsed="1" w:defQFormat="0" w:count="267">
+    <w:lsdException w:name="Normal" w:semiHidden="0" w:uiPriority="0" w:unhideWhenUsed="0" w:qFormat="1"/>
+    <w:lsdException w:name="heading 1" w:semiHidden="0" w:uiPriority="9" w:unhideWhenUsed="0" w:qFormat="1"/>
+    <w:lsdException w:name="heading 2" w:uiPriority="9" w:qFormat="1"/>
+    <w:lsdException w:name="heading 3" w:uiPriority="9" w:qFormat="1"/>
+    <w:lsdException w:name="heading 4" w:uiPriority="9" w:qFormat="1"/>
+    <w:lsdException w:name="heading 5" w:uiPriority="9" w:qFormat="1"/>
+    <w:lsdException w:name="heading 6" w:uiPriority="9" w:qFormat="1"/>
+    <w:lsdException w:name="heading 7" w:uiPriority="9" w:qFormat="1"/>
+    <w:lsdException w:name="heading 8" w:uiPriority="9" w:qFormat="1"/>
+    <w:lsdException w:name="heading 9" w:uiPriority="9" w:qFormat="1"/>
+    <w:lsdException w:name="toc 1" w:uiPriority="39"/>
+    <w:lsdException w:name="toc 2" w:uiPriority="39"/>
+    <w:lsdException w:name="toc 3" w:uiPriority="39"/>
+    <w:lsdException w:name="toc 4" w:uiPriority="39"/>
+    <w:lsdException w:name="toc 5" w:uiPriority="39"/>
+    <w:lsdException w:name="toc 6" w:uiPriority="39"/>
+    <w:lsdException w:name="toc 7" w:uiPriority="39"/>
+    <w:lsdException w:name="toc 8" w:uiPriority="39"/>
+    <w:lsdException w:name="toc 9" w:uiPriority="39"/>
+    <w:lsdException w:name="caption" w:uiPriority="35" w:qFormat="1"/>
+    <w:lsdException w:name="Title" w:semiHidden="0" w:uiPriority="10" w:unhideWhenUsed="0" w:qFormat="1"/>
+    <w:lsdException w:name="Default Paragraph Font" w:uiPriority="1"/>
+    <w:lsdException w:name="Subtitle" w:semiHidden="0" w:uiPriority="11" w:unhideWhenUsed="0" w:qFormat="1"/>
+    <w:lsdException w:name="Strong" w:semiHidden="0" w:uiPriority="22" w:unhideWhenUsed="0" w:qFormat="1"/>
+    <w:lsdException w:name="Emphasis" w:semiHidden="0" w:uiPriority="20" w:unhideWhenUsed="0" w:qFormat="1"/>
+    <w:lsdException w:name="Table Grid" w:semiHidden="0" w:uiPriority="59" w:unhideWhenUsed="0"/>
+    <w:lsdException w:name="Placeholder Text" w:unhideWhenUsed="0"/>
+    <w:lsdException w:name="No Spacing" w:semiHidden="0" w:uiPriority="1" w:unhideWhenUsed="0" w:qFormat="1"/>
+    <w:lsdException w:name="Light Shading" w:semiHidden="0" w:uiPriority="60" w:unhideWhenUsed="0"/>
+    <w:lsdException w:name="Light List" w:semiHidden="0" w:uiPriority="61" w:unhideWhenUsed="0"/>
+    <w:lsdException w:name="Light Grid" w:semiHidden="0" w:uiPriority="62" w:unhideWhenUsed="0"/>
+    <w:lsdException w:name="Medium Shading 1" w:semiHidden="0" w:uiPriority="63" w:unhideWhenUsed="0"/>
+    <w:lsdException w:name="Medium Shading 2" w:semiHidden="0" w:uiPriority="64" w:unhideWhenUsed="0"/>
+    <w:lsdException w:name="Medium List 1" w:semiHidden="0" w:uiPriority="65" w:unhideWhenUsed="0"/>
+    <w:lsdException w:name="Medium List 2" w:semiHidden="0" w:uiPriority="66" w:unhideWhenUsed="0"/>
+    <w:lsdException w:name="Medium Grid 1" w:semiHidden="0" w:uiPriority="67" w:unhideWhenUsed="0"/>
+    <w:lsdException w:name="Medium Grid 2" w:semiHidden="0" w:uiPriority="68" w:unhideWhenUsed="0"/>
+    <w:lsdException w:name="Medium Grid 3" w:semiHidden="0" w:uiPriority="69" w:unhideWhenUsed="0"/>
+    <w:lsdException w:name="Dark List" w:semiHidden="0" w:uiPriority="70" w:unhideWhenUsed="0"/>
+    <w:lsdException w:name="Colorful Shading" w:semiHidden="0" w:uiPriority="71" w:unhideWhenUsed="0"/>
+    <w:lsdException w:name="Colorful List" w:semiHidden="0" w:uiPriority="72" w:unhideWhenUsed="0"/>
+    <w:lsdException w:name="Colorful Grid" w:semiHidden="0" w:uiPriority="73" w:unhideWhenUsed="0"/>
+    <w:lsdException w:name="Light Shading Accent 1" w:semiHidden="0" w:uiPriority="60" w:unhideWhenUsed="0"/>
+    <w:lsdException w:name="Light List Accent 1" w:semiHidden="0" w:uiPriority="61" w:unhideWhenUsed="0"/>
+    <w:lsdException w:name="Light Grid Accent 1" w:semiHidden="0" w:uiPriority="62" w:unhideWhenUsed="0"/>
+    <w:lsdException w:name="Medium Shading 1 Accent 1" w:semiHidden="0" w:uiPriority="63" w:unhideWhenUsed="0"/>
+    <w:lsdException w:name="Medium Shading 2 Accent 1" w:semiHidden="0" w:uiPriority="64" w:unhideWhenUsed="0"/>
+    <w:lsdException w:name="Medium List 1 Accent 1" w:semiHidden="0" w:uiPriority="65" w:unhideWhenUsed="0"/>
+    <w:lsdException w:name="Revision" w:unhideWhenUsed="0"/>
+    <w:lsdException w:name="List Paragraph" w:semiHidden="0" w:uiPriority="34" w:unhideWhenUsed="0" w:qFormat="1"/>
+    <w:lsdException w:name="Quote" w:semiHidden="0" w:uiPriority="29" w:unhideWhenUsed="0" w:qFormat="1"/>
+    <w:lsdException w:name="Intense Quote" w:semiHidden="0" w:uiPriority="30" w:unhideWhenUsed="0" w:qFormat="1"/>
+    <w:lsdException w:name="Medium List 2 Accent 1" w:semiHidden="0" w:uiPriority="66" w:unhideWhenUsed="0"/>
+    <w:lsdException w:name="Medium Grid 1 Accent 1" w:semiHidden="0" w:uiPriority="67" w:unhideWhenUsed="0"/>
+    <w:lsdException w:name="Medium Grid 2 Accent 1" w:semiHidden="0" w:uiPriority="68" w:unhideWhenUsed="0"/>
+    <w:lsdException w:name="Medium Grid 3 Accent 1" w:semiHidden="0" w:uiPriority="69" w:unhideWhenUsed="0"/>
+    <w:lsdException w:name="Dark List Accent 1" w:semiHidden="0" w:uiPriority="70" w:unhideWhenUsed="0"/>
+    <w:lsdException w:name="Colorful Shading Accent 1" w:semiHidden="0" w:uiPriority="71" w:unhideWhenUsed="0"/>
+    <w:lsdException w:name="Colorful List Accent 1" w:semiHidden="0" w:uiPriority="72" w:unhideWhenUsed="0"/>
+    <w:lsdException w:name="Colorful Grid Accent 1" w:semiHidden="0" w:uiPriority="73" w:unhideWhenUsed="0"/>
+    <w:lsdException w:name="Light Shading Accent 2" w:semiHidden="0" w:uiPriority="60" w:unhideWhenUsed="0"/>
+    <w:lsdException w:name="Light List Accent 2" w:semiHidden="0" w:uiPriority="61" w:unhideWhenUsed="0"/>
+    <w:lsdException w:name="Light Grid Accent 2" w:semiHidden="0" w:uiPriority="62" w:unhideWhenUsed="0"/>
+    <w:lsdException w:name="Medium Shading 1 Accent 2" w:semiHidden="0" w:uiPriority="63" w:unhideWhenUsed="0"/>
+    <w:lsdException w:name="Medium Shading 2 Accent 2" w:semiHidden="0" w:uiPriority="64" w:unhideWhenUsed="0"/>
+    <w:lsdException w:name="Medium List 1 Accent 2" w:semiHidden="0" w:uiPriority="65" w:unhideWhenUsed="0"/>
+    <w:lsdException w:name="Medium List 2 Accent 2" w:semiHidden="0" w:uiPriority="66" w:unhideWhenUsed="0"/>
+    <w:lsdException w:name="Medium Grid 1 Accent 2" w:semiHidden="0" w:uiPriority="67" w:unhideWhenUsed="0"/>
+    <w:lsdException w:name="Medium Grid 2 Accent 2" w:semiHidden="0" w:uiPriority="68" w:unhideWhenUsed="0"/>
+    <w:lsdException w:name="Medium Grid 3 Accent 2" w:semiHidden="0" w:uiPriority="69" w:unhideWhenUsed="0"/>
+    <w:lsdException w:name="Dark List Accent 2" w:semiHidden="0" w:uiPriority="70" w:unhideWhenUsed="0"/>
+    <w:lsdException w:name="Colorful Shading Accent 2" w:semiHidden="0" w:uiPriority="71" w:unhideWhenUsed="0"/>
+    <w:lsdException w:name="Colorful List Accent 2" w:semiHidden="0" w:uiPriority="72" w:unhideWhenUsed="0"/>
+    <w:lsdException w:name="Colorful Grid Accent 2" w:semiHidden="0" w:uiPriority="73" w:unhideWhenUsed="0"/>
+    <w:lsdException w:name="Light Shading Accent 3" w:semiHidden="0" w:uiPriority="60" w:unhideWhenUsed="0"/>
+    <w:lsdException w:name="Light List Accent 3" w:semiHidden="0" w:uiPriority="61" w:unhideWhenUsed="0"/>
+    <w:lsdException w:name="Light Grid Accent 3" w:semiHidden="0" w:uiPriority="62" w:unhideWhenUsed="0"/>
+    <w:lsdException w:name="Medium Shading 1 Accent 3" w:semiHidden="0" w:uiPriority="63" w:unhideWhenUsed="0"/>
+    <w:lsdException w:name="Medium Shading 2 Accent 3" w:semiHidden="0" w:uiPriority="64" w:unhideWhenUsed="0"/>
+    <w:lsdException w:name="Medium List 1 Accent 3" w:semiHidden="0" w:uiPriority="65" w:unhideWhenUsed="0"/>
+    <w:lsdException w:name="Medium List 2 Accent 3" w:semiHidden="0" w:uiPriority="66" w:unhideWhenUsed="0"/>
+    <w:lsdException w:name="Medium Grid 1 Accent 3" w:semiHidden="0" w:uiPriority="67" w:unhideWhenUsed="0"/>
+    <w:lsdException w:name="Medium Grid 2 Accent 3" w:semiHidden="0" w:uiPriority="68" w:unhideWhenUsed="0"/>
+    <w:lsdException w:name="Medium Grid 3 Accent 3" w:semiHidden="0" w:uiPriority="69" w:unhideWhenUsed="0"/>
+    <w:lsdException w:name="Dark List Accent 3" w:semiHidden="0" w:uiPriority="70" w:unhideWhenUsed="0"/>
+    <w:lsdException w:name="Colorful Shading Accent 3" w:semiHidden="0" w:uiPriority="71" w:unhideWhenUsed="0"/>
+    <w:lsdException w:name="Colorful List Accent 3" w:semiHidden="0" w:uiPriority="72" w:unhideWhenUsed="0"/>
+    <w:lsdException w:name="Colorful Grid Accent 3" w:semiHidden="0" w:uiPriority="73" w:unhideWhenUsed="0"/>
+    <w:lsdException w:name="Light Shading Accent 4" w:semiHidden="0" w:uiPriority="60" w:unhideWhenUsed="0"/>
+    <w:lsdException w:name="Light List Accent 4" w:semiHidden="0" w:uiPriority="61" w:unhideWhenUsed="0"/>
+    <w:lsdException w:name="Light Grid Accent 4" w:semiHidden="0" w:uiPriority="62" w:unhideWhenUsed="0"/>
+    <w:lsdException w:name="Medium Shading 1 Accent 4" w:semiHidden="0" w:uiPriority="63" w:unhideWhenUsed="0"/>
+    <w:lsdException w:name="Medium Shading 2 Accent 4" w:semiHidden="0" w:uiPriority="64" w:unhideWhenUsed="0"/>
+    <w:lsdException w:name="Medium List 1 Accent 4" w:semiHidden="0" w:uiPriority="65" w:unhideWhenUsed="0"/>
+    <w:lsdException w:name="Medium List 2 Accent 4" w:semiHidden="0" w:uiPriority="66" w:unhideWhenUsed="0"/>
+    <w:lsdException w:name="Medium Grid 1 Accent 4" w:semiHidden="0" w:uiPriority="67" w:unhideWhenUsed="0"/>
+    <w:lsdException w:name="Medium Grid 2 Accent 4" w:semiHidden="0" w:uiPriority="68" w:unhideWhenUsed="0"/>
+    <w:lsdException w:name="Medium Grid 3 Accent 4" w:semiHidden="0" w:uiPriority="69" w:unhideWhenUsed="0"/>
+    <w:lsdException w:name="Dark List Accent 4" w:semiHidden="0" w:uiPriority="70" w:unhideWhenUsed="0"/>
+    <w:lsdException w:name="Colorful Shading Accent 4" w:semiHidden="0" w:uiPriority="71" w:unhideWhenUsed="0"/>
+    <w:lsdException w:name="Colorful List Accent 4" w:semiHidden="0" w:uiPriority="72" w:unhideWhenUsed="0"/>
+    <w:lsdException w:name="Colorful Grid Accent 4" w:semiHidden="0" w:uiPriority="73" w:unhideWhenUsed="0"/>
+    <w:lsdException w:name="Light Shading Accent 5" w:semiHidden="0" w:uiPriority="60" w:unhideWhenUsed="0"/>
+    <w:lsdException w:name="Light List Accent 5" w:semiHidden="0" w:uiPriority="61" w:unhideWhenUsed="0"/>
+    <w:lsdException w:name="Light Grid Accent 5" w:semiHidden="0" w:uiPriority="62" w:unhideWhenUsed="0"/>
+    <w:lsdException w:name="Medium Shading 1 Accent 5" w:semiHidden="0" w:uiPriority="63" w:unhideWhenUsed="0"/>
+    <w:lsdException w:name="Medium Shading 2 Accent 5" w:semiHidden="0" w:uiPriority="64" w:unhideWhenUsed="0"/>
+    <w:lsdException w:name="Medium List 1 Accent 5" w:semiHidden="0" w:uiPriority="65" w:unhideWhenUsed="0"/>
+    <w:lsdException w:name="Medium List 2 Accent 5" w:semiHidden="0" w:uiPriority="66" w:unhideWhenUsed="0"/>
+    <w:lsdException w:name="Medium Grid 1 Accent 5" w:semiHidden="0" w:uiPriority="67" w:unhideWhenUsed="0"/>
+    <w:lsdException w:name="Medium Grid 2 Accent 5" w:semiHidden="0" w:uiPriority="68" w:unhideWhenUsed="0"/>
+    <w:lsdException w:name="Medium Grid 3 Accent 5" w:semiHidden="0" w:uiPriority="69" w:unhideWhenUsed="0"/>
+    <w:lsdException w:name="Dark List Accent 5" w:semiHidden="0" w:uiPriority="70" w:unhideWhenUsed="0"/>
+    <w:lsdException w:name="Colorful Shading Accent 5" w:semiHidden="0" w:uiPriority="71" w:unhideWhenUsed="0"/>
+    <w:lsdException w:name="Colorful List Accent 5" w:semiHidden="0" w:uiPriority="72" w:unhideWhenUsed="0"/>
+    <w:lsdException w:name="Colorful Grid Accent 5" w:semiHidden="0" w:uiPriority="73" w:unhideWhenUsed="0"/>
+    <w:lsdException w:name="Light Shading Accent 6" w:semiHidden="0" w:uiPriority="60" w:unhideWhenUsed="0"/>
+    <w:lsdException w:name="Light List Accent 6" w:semiHidden="0" w:uiPriority="61" w:unhideWhenUsed="0"/>
+    <w:lsdException w:name="Light Grid Accent 6" w:semiHidden="0" w:uiPriority="62" w:unhideWhenUsed="0"/>
+    <w:lsdException w:name="Medium Shading 1 Accent 6" w:semiHidden="0" w:uiPriority="63" w:unhideWhenUsed="0"/>
+    <w:lsdException w:name="Medium Shading 2 Accent 6" w:semiHidden="0" w:uiPriority="64" w:unhideWhenUsed="0"/>
+    <w:lsdException w:name="Medium List 1 Accent 6" w:semiHidden="0" w:uiPriority="65" w:unhideWhenUsed="0"/>
+    <w:lsdException w:name="Medium List 2 Accent 6" w:semiHidden="0" w:uiPriority="66" w:unhideWhenUsed="0"/>
+    <w:lsdException w:name="Medium Grid 1 Accent 6" w:semiHidden="0" w:uiPriority="67" w:unhideWhenUsed="0"/>
+    <w:lsdException w:name="Medium Grid 2 Accent 6" w:semiHidden="0" w:uiPriority="68" w:unhideWhenUsed="0"/>
+    <w:lsdException w:name="Medium Grid 3 Accent 6" w:semiHidden="0" w:uiPriority="69" w:unhideWhenUsed="0"/>
+    <w:lsdException w:name="Dark List Accent 6" w:semiHidden="0" w:uiPriority="70" w:unhideWhenUsed="0"/>
+    <w:lsdException w:name="Colorful Shading Accent 6" w:semiHidden="0" w:uiPriority="71" w:unhideWhenUsed="0"/>
+    <w:lsdException w:name="Colorful List Accent 6" w:semiHidden="0" w:uiPriority="72" w:unhideWhenUsed="0"/>
+    <w:lsdException w:name="Colorful Grid Accent 6" w:semiHidden="0" w:uiPriority="73" w:unhideWhenUsed="0"/>
+    <w:lsdException w:name="Subtle Emphasis" w:semiHidden="0" w:uiPriority="19" w:unhideWhenUsed="0" w:qFormat="1"/>
+    <w:lsdException w:name="Intense Emphasis" w:semiHidden="0" w:uiPriority="21" w:unhideWhenUsed="0" w:qFormat="1"/>
+    <w:lsdException w:name="Subtle Reference" w:semiHidden="0" w:uiPriority="31" w:unhideWhenUsed="0" w:qFormat="1"/>
+    <w:lsdException w:name="Intense Reference" w:semiHidden="0" w:uiPriority="32" w:unhideWhenUsed="0" w:qFormat="1"/>
+    <w:lsdException w:name="Book Title" w:semiHidden="0" w:uiPriority="33" w:unhideWhenUsed="0" w:qFormat="1"/>
+    <w:lsdException w:name="Bibliography" w:uiPriority="37"/>
+    <w:lsdException w:name="TOC Heading" w:uiPriority="39" w:qFormat="1"/>
   </w:latentStyles>
   <w:style w:type="paragraph" w:default="1" w:styleId="Normal">
     <w:name w:val="Normal"/>
@@ -2630,7 +3305,476 @@
       </w:tblCellMar>
     </w:tblPr>
   </w:style>
-  <w:style w:type="paragraph" w:styleId="Puesto">
+  <w:style w:type="paragraph" w:styleId="Ttulo">
+    <w:name w:val="Title"/>
+    <w:basedOn w:val="Normal"/>
+    <w:next w:val="Normal"/>
+    <w:pPr>
+      <w:keepNext/>
+      <w:keepLines/>
+      <w:spacing w:before="480" w:after="120"/>
+      <w:contextualSpacing/>
+    </w:pPr>
+    <w:rPr>
+      <w:b/>
+      <w:sz w:val="72"/>
+      <w:szCs w:val="72"/>
+    </w:rPr>
+  </w:style>
+  <w:style w:type="paragraph" w:styleId="Subttulo">
+    <w:name w:val="Subtitle"/>
+    <w:basedOn w:val="Normal"/>
+    <w:next w:val="Normal"/>
+    <w:pPr>
+      <w:keepNext/>
+      <w:keepLines/>
+      <w:spacing w:before="360" w:after="80"/>
+      <w:contextualSpacing/>
+    </w:pPr>
+    <w:rPr>
+      <w:rFonts w:ascii="Georgia" w:eastAsia="Georgia" w:hAnsi="Georgia" w:cs="Georgia"/>
+      <w:i/>
+      <w:color w:val="666666"/>
+      <w:sz w:val="48"/>
+      <w:szCs w:val="48"/>
+    </w:rPr>
+  </w:style>
+  <w:style w:type="table" w:customStyle="1" w:styleId="a">
+    <w:basedOn w:val="TableNormal"/>
+    <w:tblPr>
+      <w:tblStyleRowBandSize w:val="1"/>
+      <w:tblStyleColBandSize w:val="1"/>
+      <w:tblCellMar>
+        <w:top w:w="0" w:type="dxa"/>
+        <w:left w:w="0" w:type="dxa"/>
+        <w:bottom w:w="0" w:type="dxa"/>
+        <w:right w:w="0" w:type="dxa"/>
+      </w:tblCellMar>
+    </w:tblPr>
+  </w:style>
+  <w:style w:type="table" w:customStyle="1" w:styleId="a0">
+    <w:basedOn w:val="TableNormal"/>
+    <w:tblPr>
+      <w:tblStyleRowBandSize w:val="1"/>
+      <w:tblStyleColBandSize w:val="1"/>
+      <w:tblCellMar>
+        <w:top w:w="0" w:type="dxa"/>
+        <w:left w:w="0" w:type="dxa"/>
+        <w:bottom w:w="0" w:type="dxa"/>
+        <w:right w:w="0" w:type="dxa"/>
+      </w:tblCellMar>
+    </w:tblPr>
+  </w:style>
+  <w:style w:type="table" w:customStyle="1" w:styleId="a1">
+    <w:basedOn w:val="TableNormal"/>
+    <w:tblPr>
+      <w:tblStyleRowBandSize w:val="1"/>
+      <w:tblStyleColBandSize w:val="1"/>
+      <w:tblCellMar>
+        <w:top w:w="0" w:type="dxa"/>
+        <w:left w:w="0" w:type="dxa"/>
+        <w:bottom w:w="0" w:type="dxa"/>
+        <w:right w:w="0" w:type="dxa"/>
+      </w:tblCellMar>
+    </w:tblPr>
+  </w:style>
+  <w:style w:type="table" w:customStyle="1" w:styleId="a2">
+    <w:basedOn w:val="TableNormal"/>
+    <w:tblPr>
+      <w:tblStyleRowBandSize w:val="1"/>
+      <w:tblStyleColBandSize w:val="1"/>
+      <w:tblCellMar>
+        <w:top w:w="0" w:type="dxa"/>
+        <w:left w:w="0" w:type="dxa"/>
+        <w:bottom w:w="0" w:type="dxa"/>
+        <w:right w:w="0" w:type="dxa"/>
+      </w:tblCellMar>
+    </w:tblPr>
+  </w:style>
+  <w:style w:type="table" w:customStyle="1" w:styleId="a3">
+    <w:basedOn w:val="TableNormal"/>
+    <w:tblPr>
+      <w:tblStyleRowBandSize w:val="1"/>
+      <w:tblStyleColBandSize w:val="1"/>
+      <w:tblCellMar>
+        <w:top w:w="0" w:type="dxa"/>
+        <w:left w:w="0" w:type="dxa"/>
+        <w:bottom w:w="0" w:type="dxa"/>
+        <w:right w:w="0" w:type="dxa"/>
+      </w:tblCellMar>
+    </w:tblPr>
+  </w:style>
+  <w:style w:type="table" w:customStyle="1" w:styleId="a4">
+    <w:basedOn w:val="TableNormal"/>
+    <w:tblPr>
+      <w:tblStyleRowBandSize w:val="1"/>
+      <w:tblStyleColBandSize w:val="1"/>
+      <w:tblCellMar>
+        <w:top w:w="0" w:type="dxa"/>
+        <w:left w:w="0" w:type="dxa"/>
+        <w:bottom w:w="0" w:type="dxa"/>
+        <w:right w:w="0" w:type="dxa"/>
+      </w:tblCellMar>
+    </w:tblPr>
+  </w:style>
+  <w:style w:type="table" w:styleId="Tablaconcuadrcula">
+    <w:name w:val="Table Grid"/>
+    <w:basedOn w:val="Tablanormal"/>
+    <w:uiPriority w:val="59"/>
+    <w:rsid w:val="00BB2682"/>
+    <w:pPr>
+      <w:spacing w:after="0" w:line="240" w:lineRule="auto"/>
+    </w:pPr>
+    <w:tblPr>
+      <w:tblInd w:w="0" w:type="dxa"/>
+      <w:tblBorders>
+        <w:top w:val="single" w:sz="4" w:space="0" w:color="auto"/>
+        <w:left w:val="single" w:sz="4" w:space="0" w:color="auto"/>
+        <w:bottom w:val="single" w:sz="4" w:space="0" w:color="auto"/>
+        <w:right w:val="single" w:sz="4" w:space="0" w:color="auto"/>
+        <w:insideH w:val="single" w:sz="4" w:space="0" w:color="auto"/>
+        <w:insideV w:val="single" w:sz="4" w:space="0" w:color="auto"/>
+      </w:tblBorders>
+      <w:tblCellMar>
+        <w:top w:w="0" w:type="dxa"/>
+        <w:left w:w="108" w:type="dxa"/>
+        <w:bottom w:w="0" w:type="dxa"/>
+        <w:right w:w="108" w:type="dxa"/>
+      </w:tblCellMar>
+    </w:tblPr>
+  </w:style>
+  <w:style w:type="paragraph" w:styleId="Textodeglobo">
+    <w:name w:val="Balloon Text"/>
+    <w:basedOn w:val="Normal"/>
+    <w:link w:val="TextodegloboCar"/>
+    <w:uiPriority w:val="99"/>
+    <w:semiHidden/>
+    <w:unhideWhenUsed/>
+    <w:rsid w:val="00AB45AC"/>
+    <w:pPr>
+      <w:spacing w:after="0" w:line="240" w:lineRule="auto"/>
+    </w:pPr>
+    <w:rPr>
+      <w:rFonts w:ascii="Tahoma" w:hAnsi="Tahoma" w:cs="Tahoma"/>
+      <w:sz w:val="16"/>
+      <w:szCs w:val="16"/>
+    </w:rPr>
+  </w:style>
+  <w:style w:type="character" w:customStyle="1" w:styleId="TextodegloboCar">
+    <w:name w:val="Texto de globo Car"/>
+    <w:basedOn w:val="Fuentedeprrafopredeter"/>
+    <w:link w:val="Textodeglobo"/>
+    <w:uiPriority w:val="99"/>
+    <w:semiHidden/>
+    <w:rsid w:val="00AB45AC"/>
+    <w:rPr>
+      <w:rFonts w:ascii="Tahoma" w:hAnsi="Tahoma" w:cs="Tahoma"/>
+      <w:sz w:val="16"/>
+      <w:szCs w:val="16"/>
+    </w:rPr>
+  </w:style>
+</w:styles>
+</file>
+
+<file path=word/stylesWithEffects.xml><?xml version="1.0" encoding="utf-8"?>
+<w:styles xmlns:wpc="http://schemas.microsoft.com/office/word/2010/wordprocessingCanvas" xmlns:mc="http://schemas.openxmlformats.org/markup-compatibility/2006" xmlns:o="urn:schemas-microsoft-com:office:office" xmlns:r="http://schemas.openxmlformats.org/officeDocument/2006/relationships" xmlns:m="http://schemas.openxmlformats.org/officeDocument/2006/math" xmlns:v="urn:schemas-microsoft-com:vml" xmlns:wp14="http://schemas.microsoft.com/office/word/2010/wordprocessingDrawing" xmlns:wp="http://schemas.openxmlformats.org/drawingml/2006/wordprocessingDrawing" xmlns:w10="urn:schemas-microsoft-com:office:word" xmlns:w="http://schemas.openxmlformats.org/wordprocessingml/2006/main" xmlns:w14="http://schemas.microsoft.com/office/word/2010/wordml" xmlns:wpg="http://schemas.microsoft.com/office/word/2010/wordprocessingGroup" xmlns:wpi="http://schemas.microsoft.com/office/word/2010/wordprocessingInk" xmlns:wne="http://schemas.microsoft.com/office/word/2006/wordml" xmlns:wps="http://schemas.microsoft.com/office/word/2010/wordprocessingShape" mc:Ignorable="w14 wp14">
+  <w:docDefaults>
+    <w:rPrDefault>
+      <w:rPr>
+        <w:rFonts w:ascii="Calibri" w:eastAsia="Calibri" w:hAnsi="Calibri" w:cs="Calibri"/>
+        <w:color w:val="000000"/>
+        <w:sz w:val="22"/>
+        <w:szCs w:val="22"/>
+        <w:lang w:val="es-ES" w:eastAsia="es-ES" w:bidi="ar-SA"/>
+      </w:rPr>
+    </w:rPrDefault>
+    <w:pPrDefault>
+      <w:pPr>
+        <w:spacing w:after="200" w:line="276" w:lineRule="auto"/>
+      </w:pPr>
+    </w:pPrDefault>
+  </w:docDefaults>
+  <w:latentStyles w:defLockedState="0" w:defUIPriority="99" w:defSemiHidden="1" w:defUnhideWhenUsed="1" w:defQFormat="0" w:count="267">
+    <w:lsdException w:name="Normal" w:semiHidden="0" w:uiPriority="0" w:unhideWhenUsed="0" w:qFormat="1"/>
+    <w:lsdException w:name="heading 1" w:semiHidden="0" w:uiPriority="9" w:unhideWhenUsed="0" w:qFormat="1"/>
+    <w:lsdException w:name="heading 2" w:uiPriority="9" w:qFormat="1"/>
+    <w:lsdException w:name="heading 3" w:uiPriority="9" w:qFormat="1"/>
+    <w:lsdException w:name="heading 4" w:uiPriority="9" w:qFormat="1"/>
+    <w:lsdException w:name="heading 5" w:uiPriority="9" w:qFormat="1"/>
+    <w:lsdException w:name="heading 6" w:uiPriority="9" w:qFormat="1"/>
+    <w:lsdException w:name="heading 7" w:uiPriority="9" w:qFormat="1"/>
+    <w:lsdException w:name="heading 8" w:uiPriority="9" w:qFormat="1"/>
+    <w:lsdException w:name="heading 9" w:uiPriority="9" w:qFormat="1"/>
+    <w:lsdException w:name="toc 1" w:uiPriority="39"/>
+    <w:lsdException w:name="toc 2" w:uiPriority="39"/>
+    <w:lsdException w:name="toc 3" w:uiPriority="39"/>
+    <w:lsdException w:name="toc 4" w:uiPriority="39"/>
+    <w:lsdException w:name="toc 5" w:uiPriority="39"/>
+    <w:lsdException w:name="toc 6" w:uiPriority="39"/>
+    <w:lsdException w:name="toc 7" w:uiPriority="39"/>
+    <w:lsdException w:name="toc 8" w:uiPriority="39"/>
+    <w:lsdException w:name="toc 9" w:uiPriority="39"/>
+    <w:lsdException w:name="caption" w:uiPriority="35" w:qFormat="1"/>
+    <w:lsdException w:name="Title" w:semiHidden="0" w:uiPriority="10" w:unhideWhenUsed="0" w:qFormat="1"/>
+    <w:lsdException w:name="Default Paragraph Font" w:uiPriority="1"/>
+    <w:lsdException w:name="Subtitle" w:semiHidden="0" w:uiPriority="11" w:unhideWhenUsed="0" w:qFormat="1"/>
+    <w:lsdException w:name="Strong" w:semiHidden="0" w:uiPriority="22" w:unhideWhenUsed="0" w:qFormat="1"/>
+    <w:lsdException w:name="Emphasis" w:semiHidden="0" w:uiPriority="20" w:unhideWhenUsed="0" w:qFormat="1"/>
+    <w:lsdException w:name="Table Grid" w:semiHidden="0" w:uiPriority="59" w:unhideWhenUsed="0"/>
+    <w:lsdException w:name="Placeholder Text" w:unhideWhenUsed="0"/>
+    <w:lsdException w:name="No Spacing" w:semiHidden="0" w:uiPriority="1" w:unhideWhenUsed="0" w:qFormat="1"/>
+    <w:lsdException w:name="Light Shading" w:semiHidden="0" w:uiPriority="60" w:unhideWhenUsed="0"/>
+    <w:lsdException w:name="Light List" w:semiHidden="0" w:uiPriority="61" w:unhideWhenUsed="0"/>
+    <w:lsdException w:name="Light Grid" w:semiHidden="0" w:uiPriority="62" w:unhideWhenUsed="0"/>
+    <w:lsdException w:name="Medium Shading 1" w:semiHidden="0" w:uiPriority="63" w:unhideWhenUsed="0"/>
+    <w:lsdException w:name="Medium Shading 2" w:semiHidden="0" w:uiPriority="64" w:unhideWhenUsed="0"/>
+    <w:lsdException w:name="Medium List 1" w:semiHidden="0" w:uiPriority="65" w:unhideWhenUsed="0"/>
+    <w:lsdException w:name="Medium List 2" w:semiHidden="0" w:uiPriority="66" w:unhideWhenUsed="0"/>
+    <w:lsdException w:name="Medium Grid 1" w:semiHidden="0" w:uiPriority="67" w:unhideWhenUsed="0"/>
+    <w:lsdException w:name="Medium Grid 2" w:semiHidden="0" w:uiPriority="68" w:unhideWhenUsed="0"/>
+    <w:lsdException w:name="Medium Grid 3" w:semiHidden="0" w:uiPriority="69" w:unhideWhenUsed="0"/>
+    <w:lsdException w:name="Dark List" w:semiHidden="0" w:uiPriority="70" w:unhideWhenUsed="0"/>
+    <w:lsdException w:name="Colorful Shading" w:semiHidden="0" w:uiPriority="71" w:unhideWhenUsed="0"/>
+    <w:lsdException w:name="Colorful List" w:semiHidden="0" w:uiPriority="72" w:unhideWhenUsed="0"/>
+    <w:lsdException w:name="Colorful Grid" w:semiHidden="0" w:uiPriority="73" w:unhideWhenUsed="0"/>
+    <w:lsdException w:name="Light Shading Accent 1" w:semiHidden="0" w:uiPriority="60" w:unhideWhenUsed="0"/>
+    <w:lsdException w:name="Light List Accent 1" w:semiHidden="0" w:uiPriority="61" w:unhideWhenUsed="0"/>
+    <w:lsdException w:name="Light Grid Accent 1" w:semiHidden="0" w:uiPriority="62" w:unhideWhenUsed="0"/>
+    <w:lsdException w:name="Medium Shading 1 Accent 1" w:semiHidden="0" w:uiPriority="63" w:unhideWhenUsed="0"/>
+    <w:lsdException w:name="Medium Shading 2 Accent 1" w:semiHidden="0" w:uiPriority="64" w:unhideWhenUsed="0"/>
+    <w:lsdException w:name="Medium List 1 Accent 1" w:semiHidden="0" w:uiPriority="65" w:unhideWhenUsed="0"/>
+    <w:lsdException w:name="Revision" w:unhideWhenUsed="0"/>
+    <w:lsdException w:name="List Paragraph" w:semiHidden="0" w:uiPriority="34" w:unhideWhenUsed="0" w:qFormat="1"/>
+    <w:lsdException w:name="Quote" w:semiHidden="0" w:uiPriority="29" w:unhideWhenUsed="0" w:qFormat="1"/>
+    <w:lsdException w:name="Intense Quote" w:semiHidden="0" w:uiPriority="30" w:unhideWhenUsed="0" w:qFormat="1"/>
+    <w:lsdException w:name="Medium List 2 Accent 1" w:semiHidden="0" w:uiPriority="66" w:unhideWhenUsed="0"/>
+    <w:lsdException w:name="Medium Grid 1 Accent 1" w:semiHidden="0" w:uiPriority="67" w:unhideWhenUsed="0"/>
+    <w:lsdException w:name="Medium Grid 2 Accent 1" w:semiHidden="0" w:uiPriority="68" w:unhideWhenUsed="0"/>
+    <w:lsdException w:name="Medium Grid 3 Accent 1" w:semiHidden="0" w:uiPriority="69" w:unhideWhenUsed="0"/>
+    <w:lsdException w:name="Dark List Accent 1" w:semiHidden="0" w:uiPriority="70" w:unhideWhenUsed="0"/>
+    <w:lsdException w:name="Colorful Shading Accent 1" w:semiHidden="0" w:uiPriority="71" w:unhideWhenUsed="0"/>
+    <w:lsdException w:name="Colorful List Accent 1" w:semiHidden="0" w:uiPriority="72" w:unhideWhenUsed="0"/>
+    <w:lsdException w:name="Colorful Grid Accent 1" w:semiHidden="0" w:uiPriority="73" w:unhideWhenUsed="0"/>
+    <w:lsdException w:name="Light Shading Accent 2" w:semiHidden="0" w:uiPriority="60" w:unhideWhenUsed="0"/>
+    <w:lsdException w:name="Light List Accent 2" w:semiHidden="0" w:uiPriority="61" w:unhideWhenUsed="0"/>
+    <w:lsdException w:name="Light Grid Accent 2" w:semiHidden="0" w:uiPriority="62" w:unhideWhenUsed="0"/>
+    <w:lsdException w:name="Medium Shading 1 Accent 2" w:semiHidden="0" w:uiPriority="63" w:unhideWhenUsed="0"/>
+    <w:lsdException w:name="Medium Shading 2 Accent 2" w:semiHidden="0" w:uiPriority="64" w:unhideWhenUsed="0"/>
+    <w:lsdException w:name="Medium List 1 Accent 2" w:semiHidden="0" w:uiPriority="65" w:unhideWhenUsed="0"/>
+    <w:lsdException w:name="Medium List 2 Accent 2" w:semiHidden="0" w:uiPriority="66" w:unhideWhenUsed="0"/>
+    <w:lsdException w:name="Medium Grid 1 Accent 2" w:semiHidden="0" w:uiPriority="67" w:unhideWhenUsed="0"/>
+    <w:lsdException w:name="Medium Grid 2 Accent 2" w:semiHidden="0" w:uiPriority="68" w:unhideWhenUsed="0"/>
+    <w:lsdException w:name="Medium Grid 3 Accent 2" w:semiHidden="0" w:uiPriority="69" w:unhideWhenUsed="0"/>
+    <w:lsdException w:name="Dark List Accent 2" w:semiHidden="0" w:uiPriority="70" w:unhideWhenUsed="0"/>
+    <w:lsdException w:name="Colorful Shading Accent 2" w:semiHidden="0" w:uiPriority="71" w:unhideWhenUsed="0"/>
+    <w:lsdException w:name="Colorful List Accent 2" w:semiHidden="0" w:uiPriority="72" w:unhideWhenUsed="0"/>
+    <w:lsdException w:name="Colorful Grid Accent 2" w:semiHidden="0" w:uiPriority="73" w:unhideWhenUsed="0"/>
+    <w:lsdException w:name="Light Shading Accent 3" w:semiHidden="0" w:uiPriority="60" w:unhideWhenUsed="0"/>
+    <w:lsdException w:name="Light List Accent 3" w:semiHidden="0" w:uiPriority="61" w:unhideWhenUsed="0"/>
+    <w:lsdException w:name="Light Grid Accent 3" w:semiHidden="0" w:uiPriority="62" w:unhideWhenUsed="0"/>
+    <w:lsdException w:name="Medium Shading 1 Accent 3" w:semiHidden="0" w:uiPriority="63" w:unhideWhenUsed="0"/>
+    <w:lsdException w:name="Medium Shading 2 Accent 3" w:semiHidden="0" w:uiPriority="64" w:unhideWhenUsed="0"/>
+    <w:lsdException w:name="Medium List 1 Accent 3" w:semiHidden="0" w:uiPriority="65" w:unhideWhenUsed="0"/>
+    <w:lsdException w:name="Medium List 2 Accent 3" w:semiHidden="0" w:uiPriority="66" w:unhideWhenUsed="0"/>
+    <w:lsdException w:name="Medium Grid 1 Accent 3" w:semiHidden="0" w:uiPriority="67" w:unhideWhenUsed="0"/>
+    <w:lsdException w:name="Medium Grid 2 Accent 3" w:semiHidden="0" w:uiPriority="68" w:unhideWhenUsed="0"/>
+    <w:lsdException w:name="Medium Grid 3 Accent 3" w:semiHidden="0" w:uiPriority="69" w:unhideWhenUsed="0"/>
+    <w:lsdException w:name="Dark List Accent 3" w:semiHidden="0" w:uiPriority="70" w:unhideWhenUsed="0"/>
+    <w:lsdException w:name="Colorful Shading Accent 3" w:semiHidden="0" w:uiPriority="71" w:unhideWhenUsed="0"/>
+    <w:lsdException w:name="Colorful List Accent 3" w:semiHidden="0" w:uiPriority="72" w:unhideWhenUsed="0"/>
+    <w:lsdException w:name="Colorful Grid Accent 3" w:semiHidden="0" w:uiPriority="73" w:unhideWhenUsed="0"/>
+    <w:lsdException w:name="Light Shading Accent 4" w:semiHidden="0" w:uiPriority="60" w:unhideWhenUsed="0"/>
+    <w:lsdException w:name="Light List Accent 4" w:semiHidden="0" w:uiPriority="61" w:unhideWhenUsed="0"/>
+    <w:lsdException w:name="Light Grid Accent 4" w:semiHidden="0" w:uiPriority="62" w:unhideWhenUsed="0"/>
+    <w:lsdException w:name="Medium Shading 1 Accent 4" w:semiHidden="0" w:uiPriority="63" w:unhideWhenUsed="0"/>
+    <w:lsdException w:name="Medium Shading 2 Accent 4" w:semiHidden="0" w:uiPriority="64" w:unhideWhenUsed="0"/>
+    <w:lsdException w:name="Medium List 1 Accent 4" w:semiHidden="0" w:uiPriority="65" w:unhideWhenUsed="0"/>
+    <w:lsdException w:name="Medium List 2 Accent 4" w:semiHidden="0" w:uiPriority="66" w:unhideWhenUsed="0"/>
+    <w:lsdException w:name="Medium Grid 1 Accent 4" w:semiHidden="0" w:uiPriority="67" w:unhideWhenUsed="0"/>
+    <w:lsdException w:name="Medium Grid 2 Accent 4" w:semiHidden="0" w:uiPriority="68" w:unhideWhenUsed="0"/>
+    <w:lsdException w:name="Medium Grid 3 Accent 4" w:semiHidden="0" w:uiPriority="69" w:unhideWhenUsed="0"/>
+    <w:lsdException w:name="Dark List Accent 4" w:semiHidden="0" w:uiPriority="70" w:unhideWhenUsed="0"/>
+    <w:lsdException w:name="Colorful Shading Accent 4" w:semiHidden="0" w:uiPriority="71" w:unhideWhenUsed="0"/>
+    <w:lsdException w:name="Colorful List Accent 4" w:semiHidden="0" w:uiPriority="72" w:unhideWhenUsed="0"/>
+    <w:lsdException w:name="Colorful Grid Accent 4" w:semiHidden="0" w:uiPriority="73" w:unhideWhenUsed="0"/>
+    <w:lsdException w:name="Light Shading Accent 5" w:semiHidden="0" w:uiPriority="60" w:unhideWhenUsed="0"/>
+    <w:lsdException w:name="Light List Accent 5" w:semiHidden="0" w:uiPriority="61" w:unhideWhenUsed="0"/>
+    <w:lsdException w:name="Light Grid Accent 5" w:semiHidden="0" w:uiPriority="62" w:unhideWhenUsed="0"/>
+    <w:lsdException w:name="Medium Shading 1 Accent 5" w:semiHidden="0" w:uiPriority="63" w:unhideWhenUsed="0"/>
+    <w:lsdException w:name="Medium Shading 2 Accent 5" w:semiHidden="0" w:uiPriority="64" w:unhideWhenUsed="0"/>
+    <w:lsdException w:name="Medium List 1 Accent 5" w:semiHidden="0" w:uiPriority="65" w:unhideWhenUsed="0"/>
+    <w:lsdException w:name="Medium List 2 Accent 5" w:semiHidden="0" w:uiPriority="66" w:unhideWhenUsed="0"/>
+    <w:lsdException w:name="Medium Grid 1 Accent 5" w:semiHidden="0" w:uiPriority="67" w:unhideWhenUsed="0"/>
+    <w:lsdException w:name="Medium Grid 2 Accent 5" w:semiHidden="0" w:uiPriority="68" w:unhideWhenUsed="0"/>
+    <w:lsdException w:name="Medium Grid 3 Accent 5" w:semiHidden="0" w:uiPriority="69" w:unhideWhenUsed="0"/>
+    <w:lsdException w:name="Dark List Accent 5" w:semiHidden="0" w:uiPriority="70" w:unhideWhenUsed="0"/>
+    <w:lsdException w:name="Colorful Shading Accent 5" w:semiHidden="0" w:uiPriority="71" w:unhideWhenUsed="0"/>
+    <w:lsdException w:name="Colorful List Accent 5" w:semiHidden="0" w:uiPriority="72" w:unhideWhenUsed="0"/>
+    <w:lsdException w:name="Colorful Grid Accent 5" w:semiHidden="0" w:uiPriority="73" w:unhideWhenUsed="0"/>
+    <w:lsdException w:name="Light Shading Accent 6" w:semiHidden="0" w:uiPriority="60" w:unhideWhenUsed="0"/>
+    <w:lsdException w:name="Light List Accent 6" w:semiHidden="0" w:uiPriority="61" w:unhideWhenUsed="0"/>
+    <w:lsdException w:name="Light Grid Accent 6" w:semiHidden="0" w:uiPriority="62" w:unhideWhenUsed="0"/>
+    <w:lsdException w:name="Medium Shading 1 Accent 6" w:semiHidden="0" w:uiPriority="63" w:unhideWhenUsed="0"/>
+    <w:lsdException w:name="Medium Shading 2 Accent 6" w:semiHidden="0" w:uiPriority="64" w:unhideWhenUsed="0"/>
+    <w:lsdException w:name="Medium List 1 Accent 6" w:semiHidden="0" w:uiPriority="65" w:unhideWhenUsed="0"/>
+    <w:lsdException w:name="Medium List 2 Accent 6" w:semiHidden="0" w:uiPriority="66" w:unhideWhenUsed="0"/>
+    <w:lsdException w:name="Medium Grid 1 Accent 6" w:semiHidden="0" w:uiPriority="67" w:unhideWhenUsed="0"/>
+    <w:lsdException w:name="Medium Grid 2 Accent 6" w:semiHidden="0" w:uiPriority="68" w:unhideWhenUsed="0"/>
+    <w:lsdException w:name="Medium Grid 3 Accent 6" w:semiHidden="0" w:uiPriority="69" w:unhideWhenUsed="0"/>
+    <w:lsdException w:name="Dark List Accent 6" w:semiHidden="0" w:uiPriority="70" w:unhideWhenUsed="0"/>
+    <w:lsdException w:name="Colorful Shading Accent 6" w:semiHidden="0" w:uiPriority="71" w:unhideWhenUsed="0"/>
+    <w:lsdException w:name="Colorful List Accent 6" w:semiHidden="0" w:uiPriority="72" w:unhideWhenUsed="0"/>
+    <w:lsdException w:name="Colorful Grid Accent 6" w:semiHidden="0" w:uiPriority="73" w:unhideWhenUsed="0"/>
+    <w:lsdException w:name="Subtle Emphasis" w:semiHidden="0" w:uiPriority="19" w:unhideWhenUsed="0" w:qFormat="1"/>
+    <w:lsdException w:name="Intense Emphasis" w:semiHidden="0" w:uiPriority="21" w:unhideWhenUsed="0" w:qFormat="1"/>
+    <w:lsdException w:name="Subtle Reference" w:semiHidden="0" w:uiPriority="31" w:unhideWhenUsed="0" w:qFormat="1"/>
+    <w:lsdException w:name="Intense Reference" w:semiHidden="0" w:uiPriority="32" w:unhideWhenUsed="0" w:qFormat="1"/>
+    <w:lsdException w:name="Book Title" w:semiHidden="0" w:uiPriority="33" w:unhideWhenUsed="0" w:qFormat="1"/>
+    <w:lsdException w:name="Bibliography" w:uiPriority="37"/>
+    <w:lsdException w:name="TOC Heading" w:uiPriority="39" w:qFormat="1"/>
+  </w:latentStyles>
+  <w:style w:type="paragraph" w:default="1" w:styleId="Normal">
+    <w:name w:val="Normal"/>
+  </w:style>
+  <w:style w:type="paragraph" w:styleId="Ttulo1">
+    <w:name w:val="heading 1"/>
+    <w:basedOn w:val="Normal"/>
+    <w:next w:val="Normal"/>
+    <w:pPr>
+      <w:keepNext/>
+      <w:keepLines/>
+      <w:spacing w:before="480" w:after="120"/>
+      <w:contextualSpacing/>
+      <w:outlineLvl w:val="0"/>
+    </w:pPr>
+    <w:rPr>
+      <w:b/>
+      <w:sz w:val="48"/>
+      <w:szCs w:val="48"/>
+    </w:rPr>
+  </w:style>
+  <w:style w:type="paragraph" w:styleId="Ttulo2">
+    <w:name w:val="heading 2"/>
+    <w:basedOn w:val="Normal"/>
+    <w:next w:val="Normal"/>
+    <w:pPr>
+      <w:keepNext/>
+      <w:keepLines/>
+      <w:spacing w:before="360" w:after="80"/>
+      <w:contextualSpacing/>
+      <w:outlineLvl w:val="1"/>
+    </w:pPr>
+    <w:rPr>
+      <w:b/>
+      <w:sz w:val="36"/>
+      <w:szCs w:val="36"/>
+    </w:rPr>
+  </w:style>
+  <w:style w:type="paragraph" w:styleId="Ttulo3">
+    <w:name w:val="heading 3"/>
+    <w:basedOn w:val="Normal"/>
+    <w:next w:val="Normal"/>
+    <w:pPr>
+      <w:keepNext/>
+      <w:keepLines/>
+      <w:spacing w:before="280" w:after="80"/>
+      <w:contextualSpacing/>
+      <w:outlineLvl w:val="2"/>
+    </w:pPr>
+    <w:rPr>
+      <w:b/>
+      <w:sz w:val="28"/>
+      <w:szCs w:val="28"/>
+    </w:rPr>
+  </w:style>
+  <w:style w:type="paragraph" w:styleId="Ttulo4">
+    <w:name w:val="heading 4"/>
+    <w:basedOn w:val="Normal"/>
+    <w:next w:val="Normal"/>
+    <w:pPr>
+      <w:keepNext/>
+      <w:keepLines/>
+      <w:spacing w:before="240" w:after="40"/>
+      <w:contextualSpacing/>
+      <w:outlineLvl w:val="3"/>
+    </w:pPr>
+    <w:rPr>
+      <w:b/>
+      <w:sz w:val="24"/>
+      <w:szCs w:val="24"/>
+    </w:rPr>
+  </w:style>
+  <w:style w:type="paragraph" w:styleId="Ttulo5">
+    <w:name w:val="heading 5"/>
+    <w:basedOn w:val="Normal"/>
+    <w:next w:val="Normal"/>
+    <w:pPr>
+      <w:keepNext/>
+      <w:keepLines/>
+      <w:spacing w:before="220" w:after="40"/>
+      <w:contextualSpacing/>
+      <w:outlineLvl w:val="4"/>
+    </w:pPr>
+    <w:rPr>
+      <w:b/>
+    </w:rPr>
+  </w:style>
+  <w:style w:type="paragraph" w:styleId="Ttulo6">
+    <w:name w:val="heading 6"/>
+    <w:basedOn w:val="Normal"/>
+    <w:next w:val="Normal"/>
+    <w:pPr>
+      <w:keepNext/>
+      <w:keepLines/>
+      <w:spacing w:before="200" w:after="40"/>
+      <w:contextualSpacing/>
+      <w:outlineLvl w:val="5"/>
+    </w:pPr>
+    <w:rPr>
+      <w:b/>
+      <w:sz w:val="20"/>
+      <w:szCs w:val="20"/>
+    </w:rPr>
+  </w:style>
+  <w:style w:type="character" w:default="1" w:styleId="Fuentedeprrafopredeter">
+    <w:name w:val="Default Paragraph Font"/>
+    <w:uiPriority w:val="1"/>
+    <w:semiHidden/>
+    <w:unhideWhenUsed/>
+  </w:style>
+  <w:style w:type="table" w:default="1" w:styleId="Tablanormal">
+    <w:name w:val="Normal Table"/>
+    <w:uiPriority w:val="99"/>
+    <w:semiHidden/>
+    <w:unhideWhenUsed/>
+    <w:tblPr>
+      <w:tblInd w:w="0" w:type="dxa"/>
+      <w:tblCellMar>
+        <w:top w:w="0" w:type="dxa"/>
+        <w:left w:w="108" w:type="dxa"/>
+        <w:bottom w:w="0" w:type="dxa"/>
+        <w:right w:w="108" w:type="dxa"/>
+      </w:tblCellMar>
+    </w:tblPr>
+  </w:style>
+  <w:style w:type="numbering" w:default="1" w:styleId="Sinlista">
+    <w:name w:val="No List"/>
+    <w:uiPriority w:val="99"/>
+    <w:semiHidden/>
+    <w:unhideWhenUsed/>
+  </w:style>
+  <w:style w:type="table" w:customStyle="1" w:styleId="TableNormal">
+    <w:name w:val="Table Normal"/>
+    <w:tblPr>
+      <w:tblCellMar>
+        <w:top w:w="0" w:type="dxa"/>
+        <w:left w:w="0" w:type="dxa"/>
+        <w:bottom w:w="0" w:type="dxa"/>
+        <w:right w:w="0" w:type="dxa"/>
+      </w:tblCellMar>
+    </w:tblPr>
+  </w:style>
+  <w:style w:type="paragraph" w:styleId="Ttulo">
     <w:name w:val="Title"/>
     <w:basedOn w:val="Normal"/>
     <w:next w:val="Normal"/>

</xml_diff>

<commit_message>
Acabados los comentarios de los resultados.
</commit_message>
<xml_diff>
--- a/Trabajo/Semántico/Memoria_679155_679184.docx
+++ b/Trabajo/Semántico/Memoria_679155_679184.docx
@@ -631,7 +631,7 @@
               </wp:inline>
             </w:drawing>
           </mc:Choice>
-          <mc:Fallback xmlns:mo="http://schemas.microsoft.com/office/mac/office/2008/main" xmlns:mv="urn:schemas-microsoft-com:mac:vml" xmlns:w15="http://schemas.microsoft.com/office/word/2012/wordml">
+          <mc:Fallback xmlns:w15="http://schemas.microsoft.com/office/word/2012/wordml" xmlns:mv="urn:schemas-microsoft-com:mac:vml" xmlns:mo="http://schemas.microsoft.com/office/mac/office/2008/main">
             <w:pict>
               <v:group w14:anchorId="7CDAFA70" id="2 Grupo" o:spid="_x0000_s1026" style="width:617.25pt;height:608.75pt;mso-position-horizontal-relative:char;mso-position-vertical-relative:line" coordorigin="1393447,-46840" coordsize="7838435,7606840" o:gfxdata="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">
                 <v:group id="1 Grupo" o:spid="_x0000_s1027" style="position:absolute;left:1393447;top:-46840;width:7838435;height:7606840" coordorigin="-105,2219" coordsize="12345,12180" o:gfxdata="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">
@@ -1989,7 +1989,33 @@
         <w:rPr>
           <w:rFonts w:ascii="Arial" w:hAnsi="Arial" w:cs="Arial"/>
         </w:rPr>
-        <w:t>Este objeto, junto con el del tipo “Query” van a permitir realizar las consultas de las necesidades requeridas.</w:t>
+        <w:t>Este objeto, junto con el del tipo “</w:t>
+      </w:r>
+      <w:proofErr w:type="spellStart"/>
+      <w:r>
+        <w:rPr>
+          <w:rFonts w:ascii="Arial" w:hAnsi="Arial" w:cs="Arial"/>
+        </w:rPr>
+        <w:t>Query</w:t>
+      </w:r>
+      <w:proofErr w:type="spellEnd"/>
+      <w:r>
+        <w:rPr>
+          <w:rFonts w:ascii="Arial" w:hAnsi="Arial" w:cs="Arial"/>
+        </w:rPr>
+        <w:t xml:space="preserve">” </w:t>
+      </w:r>
+      <w:r>
+        <w:rPr>
+          <w:rFonts w:ascii="Arial" w:hAnsi="Arial" w:cs="Arial"/>
+        </w:rPr>
+        <w:t>va</w:t>
+      </w:r>
+      <w:r>
+        <w:rPr>
+          <w:rFonts w:ascii="Arial" w:hAnsi="Arial" w:cs="Arial"/>
+        </w:rPr>
+        <w:t xml:space="preserve"> a permitir realizar las consultas de las necesidades requeridas.</w:t>
       </w:r>
     </w:p>
     <w:p>
@@ -2021,13 +2047,96 @@
           <w:szCs w:val="28"/>
         </w:rPr>
       </w:pPr>
-      <w:r>
+    </w:p>
+    <w:p>
+      <w:pPr>
         <w:rPr>
           <w:rFonts w:ascii="Arial" w:eastAsia="Arial" w:hAnsi="Arial" w:cs="Arial"/>
           <w:b/>
           <w:sz w:val="28"/>
           <w:szCs w:val="28"/>
         </w:rPr>
+      </w:pPr>
+    </w:p>
+    <w:p>
+      <w:pPr>
+        <w:rPr>
+          <w:rFonts w:ascii="Arial" w:eastAsia="Arial" w:hAnsi="Arial" w:cs="Arial"/>
+          <w:b/>
+          <w:sz w:val="28"/>
+          <w:szCs w:val="28"/>
+        </w:rPr>
+      </w:pPr>
+    </w:p>
+    <w:p>
+      <w:pPr>
+        <w:rPr>
+          <w:rFonts w:ascii="Arial" w:eastAsia="Arial" w:hAnsi="Arial" w:cs="Arial"/>
+          <w:b/>
+          <w:sz w:val="28"/>
+          <w:szCs w:val="28"/>
+        </w:rPr>
+      </w:pPr>
+    </w:p>
+    <w:p>
+      <w:pPr>
+        <w:rPr>
+          <w:rFonts w:ascii="Arial" w:eastAsia="Arial" w:hAnsi="Arial" w:cs="Arial"/>
+          <w:b/>
+          <w:sz w:val="28"/>
+          <w:szCs w:val="28"/>
+        </w:rPr>
+      </w:pPr>
+    </w:p>
+    <w:p>
+      <w:pPr>
+        <w:rPr>
+          <w:rFonts w:ascii="Arial" w:eastAsia="Arial" w:hAnsi="Arial" w:cs="Arial"/>
+          <w:b/>
+          <w:sz w:val="28"/>
+          <w:szCs w:val="28"/>
+        </w:rPr>
+      </w:pPr>
+    </w:p>
+    <w:p>
+      <w:pPr>
+        <w:rPr>
+          <w:rFonts w:ascii="Arial" w:eastAsia="Arial" w:hAnsi="Arial" w:cs="Arial"/>
+          <w:b/>
+          <w:sz w:val="28"/>
+          <w:szCs w:val="28"/>
+        </w:rPr>
+      </w:pPr>
+    </w:p>
+    <w:p>
+      <w:pPr>
+        <w:rPr>
+          <w:rFonts w:ascii="Arial" w:eastAsia="Arial" w:hAnsi="Arial" w:cs="Arial"/>
+          <w:b/>
+          <w:sz w:val="28"/>
+          <w:szCs w:val="28"/>
+        </w:rPr>
+      </w:pPr>
+    </w:p>
+    <w:p>
+      <w:pPr>
+        <w:rPr>
+          <w:rFonts w:ascii="Arial" w:eastAsia="Arial" w:hAnsi="Arial" w:cs="Arial"/>
+          <w:b/>
+          <w:sz w:val="28"/>
+          <w:szCs w:val="28"/>
+        </w:rPr>
+      </w:pPr>
+      <w:bookmarkStart w:id="2" w:name="_GoBack"/>
+      <w:bookmarkEnd w:id="2"/>
+      <w:r>
+        <w:rPr>
+          <w:rFonts w:ascii="Arial" w:eastAsia="Arial" w:hAnsi="Arial" w:cs="Arial"/>
+          <w:b/>
+          <w:sz w:val="28"/>
+          <w:szCs w:val="28"/>
+        </w:rPr>
+        <w:lastRenderedPageBreak/>
         <w:t>RESULTADOS</w:t>
       </w:r>
     </w:p>
@@ -2057,7 +2166,19 @@
         <w:rPr>
           <w:rFonts w:ascii="Arial" w:hAnsi="Arial" w:cs="Arial"/>
         </w:rPr>
-        <w:t>En la primera consulta se pretenden buscar aquellos textos o trabajos sobre información geológica, concretamente en España, obteniendo los siguientes resutlados.</w:t>
+        <w:t xml:space="preserve">En la primera consulta se pretenden buscar aquellos textos o trabajos sobre información geológica, concretamente en España, obteniendo los siguientes </w:t>
+      </w:r>
+      <w:r>
+        <w:rPr>
+          <w:rFonts w:ascii="Arial" w:hAnsi="Arial" w:cs="Arial"/>
+        </w:rPr>
+        <w:t>result</w:t>
+      </w:r>
+      <w:r>
+        <w:rPr>
+          <w:rFonts w:ascii="Arial" w:hAnsi="Arial" w:cs="Arial"/>
+        </w:rPr>
+        <w:t>ados.</w:t>
       </w:r>
     </w:p>
     <w:tbl>
@@ -2188,14 +2309,19 @@
         <w:rPr>
           <w:rFonts w:ascii="Arial" w:hAnsi="Arial" w:cs="Arial"/>
         </w:rPr>
-        <w:lastRenderedPageBreak/>
         <w:t>Como se puede ver</w:t>
       </w:r>
       <w:r>
         <w:rPr>
           <w:rFonts w:ascii="Arial" w:hAnsi="Arial" w:cs="Arial"/>
         </w:rPr>
-        <w:t xml:space="preserve"> en los primeros documentos devuetos</w:t>
+        <w:t xml:space="preserve"> en los primeros documentos </w:t>
+      </w:r>
+      <w:r>
+        <w:rPr>
+          <w:rFonts w:ascii="Arial" w:hAnsi="Arial" w:cs="Arial"/>
+        </w:rPr>
+        <w:t>devueltos</w:t>
       </w:r>
       <w:r>
         <w:rPr>
@@ -2231,7 +2357,19 @@
         <w:rPr>
           <w:rFonts w:ascii="Arial" w:hAnsi="Arial" w:cs="Arial"/>
         </w:rPr>
-        <w:t>, dando información sobre la geología de distintas zonas de España. En cuanto a los otros documentos, aunque no tratan precisamente del tema buscado tambien están relacionados con la geología.</w:t>
+        <w:t xml:space="preserve">, dando información sobre la geología de distintas zonas de España. En cuanto a los otros documentos, aunque no tratan precisamente del tema buscado </w:t>
+      </w:r>
+      <w:r>
+        <w:rPr>
+          <w:rFonts w:ascii="Arial" w:hAnsi="Arial" w:cs="Arial"/>
+        </w:rPr>
+        <w:t>también</w:t>
+      </w:r>
+      <w:r>
+        <w:rPr>
+          <w:rFonts w:ascii="Arial" w:hAnsi="Arial" w:cs="Arial"/>
+        </w:rPr>
+        <w:t xml:space="preserve"> están relacionados con la geología.</w:t>
       </w:r>
     </w:p>
     <w:p>
@@ -2426,7 +2564,19 @@
         <w:rPr>
           <w:rFonts w:ascii="Arial" w:hAnsi="Arial" w:cs="Arial"/>
         </w:rPr>
-        <w:t>tratan todos sobre enfermedades de distintos tipos. EN el segundo documentos también se encuentran referencias a infecciones. Sin embargo, en los primeros resultados no se han encontrado documentos que coincidadn con las fechas buscadas.</w:t>
+        <w:t xml:space="preserve">tratan todos sobre enfermedades de distintos tipos. EN el segundo documentos también se encuentran referencias a infecciones. Sin embargo, en los primeros resultados no se han encontrado documentos que </w:t>
+      </w:r>
+      <w:r>
+        <w:rPr>
+          <w:rFonts w:ascii="Arial" w:hAnsi="Arial" w:cs="Arial"/>
+        </w:rPr>
+        <w:t>coincidan</w:t>
+      </w:r>
+      <w:r>
+        <w:rPr>
+          <w:rFonts w:ascii="Arial" w:hAnsi="Arial" w:cs="Arial"/>
+        </w:rPr>
+        <w:t xml:space="preserve"> con las fechas buscadas.</w:t>
       </w:r>
     </w:p>
     <w:p>
@@ -2586,6 +2736,7 @@
         <w:rPr>
           <w:rFonts w:ascii="Arial" w:hAnsi="Arial" w:cs="Arial"/>
         </w:rPr>
+        <w:lastRenderedPageBreak/>
         <w:t>En esta ocasión se consigue obtener de forma satisfactoria resultados sobre algoritmos. Sin embargo, no se ha conseguido que todos estos algoritmos traten sobre funciones geométricas.</w:t>
       </w:r>
     </w:p>
@@ -2634,7 +2785,19 @@
         <w:rPr>
           <w:rFonts w:ascii="Arial" w:hAnsi="Arial" w:cs="Arial"/>
         </w:rPr>
-        <w:t xml:space="preserve"> y que hayan sido realizados por algún miembro de la familia martinez,</w:t>
+        <w:t xml:space="preserve"> y que hayan sido realizados por algún miembro de la familia </w:t>
+      </w:r>
+      <w:r>
+        <w:rPr>
+          <w:rFonts w:ascii="Arial" w:hAnsi="Arial" w:cs="Arial"/>
+        </w:rPr>
+        <w:t>Martínez</w:t>
+      </w:r>
+      <w:r>
+        <w:rPr>
+          <w:rFonts w:ascii="Arial" w:hAnsi="Arial" w:cs="Arial"/>
+        </w:rPr>
+        <w:t>,</w:t>
       </w:r>
       <w:r>
         <w:rPr>
@@ -2762,6 +2925,48 @@
           <w:rFonts w:ascii="Arial" w:hAnsi="Arial" w:cs="Arial"/>
         </w:rPr>
       </w:pPr>
+      <w:r>
+        <w:rPr>
+          <w:rFonts w:ascii="Arial" w:hAnsi="Arial" w:cs="Arial"/>
+        </w:rPr>
+        <w:t xml:space="preserve">En esta consulta se ha conseguido que de los cinco ficheros devueltos todos cumplan la condición de tener una fecha posterior a 2005. Sin embargo, no se puede decir </w:t>
+      </w:r>
+      <w:r>
+        <w:rPr>
+          <w:rFonts w:ascii="Arial" w:hAnsi="Arial" w:cs="Arial"/>
+        </w:rPr>
+        <w:t>lo mismo</w:t>
+      </w:r>
+      <w:r>
+        <w:rPr>
+          <w:rFonts w:ascii="Arial" w:hAnsi="Arial" w:cs="Arial"/>
+        </w:rPr>
+        <w:t xml:space="preserve"> del resto de condiciones ya que el tema del que tratan estos docume</w:t>
+      </w:r>
+      <w:r>
+        <w:rPr>
+          <w:rFonts w:ascii="Arial" w:hAnsi="Arial" w:cs="Arial"/>
+        </w:rPr>
+        <w:t>ntos poco tiene que ver con robó</w:t>
+      </w:r>
+      <w:r>
+        <w:rPr>
+          <w:rFonts w:ascii="Arial" w:hAnsi="Arial" w:cs="Arial"/>
+        </w:rPr>
+        <w:t xml:space="preserve">tica y tampoco han sido realizados por algún </w:t>
+      </w:r>
+      <w:r>
+        <w:rPr>
+          <w:rFonts w:ascii="Arial" w:hAnsi="Arial" w:cs="Arial"/>
+        </w:rPr>
+        <w:t>Martí</w:t>
+      </w:r>
+      <w:r>
+        <w:rPr>
+          <w:rFonts w:ascii="Arial" w:hAnsi="Arial" w:cs="Arial"/>
+        </w:rPr>
+        <w:t>nez.</w:t>
+      </w:r>
     </w:p>
     <w:p>
       <w:pPr>
@@ -2942,10 +3147,20 @@
         <w:rPr>
           <w:rFonts w:ascii="Arial" w:hAnsi="Arial" w:cs="Arial"/>
         </w:rPr>
-        <w:t>En esta ocasión, de los cinco documentos devueltos solo el primero trata sobre el tema de la inteligencia artificial y tiene relación con la consulta realizada, Sin embargo, hay que señalar que el resto de documentos también contienen el termino inteligencia que era uno de los términos clave de la búsqueda.</w:t>
-      </w:r>
-      <w:bookmarkStart w:id="2" w:name="_GoBack"/>
-      <w:bookmarkEnd w:id="2"/>
+        <w:t xml:space="preserve">En esta ocasión, de los cinco documentos devueltos solo el primero trata sobre el tema de la inteligencia artificial y tiene relación con la consulta realizada, Sin embargo, hay que señalar que el resto de documentos también contienen el </w:t>
+      </w:r>
+      <w:r>
+        <w:rPr>
+          <w:rFonts w:ascii="Arial" w:hAnsi="Arial" w:cs="Arial"/>
+        </w:rPr>
+        <w:t>término</w:t>
+      </w:r>
+      <w:r>
+        <w:rPr>
+          <w:rFonts w:ascii="Arial" w:hAnsi="Arial" w:cs="Arial"/>
+        </w:rPr>
+        <w:t xml:space="preserve"> inteligencia que era uno de los términos clave de la búsqueda.</w:t>
+      </w:r>
     </w:p>
     <w:p>
       <w:pPr>

</xml_diff>